<commit_message>
chore: 移除 crazy_cursor 相关文件
</commit_message>
<xml_diff>
--- a/5.15/2025自然对流和强制对流特性实验(2)--- 加CAE.docx
+++ b/5.15/2025自然对流和强制对流特性实验(2)--- 加CAE.docx
@@ -1,6 +1,6 @@
 
 <file path=word/document.xml><?xml version="1.0" encoding="utf-8"?>
-<w:document xmlns:wpc="http://schemas.microsoft.com/office/word/2010/wordprocessingCanvas" xmlns:cx="http://schemas.microsoft.com/office/drawing/2014/chartex" xmlns:cx1="http://schemas.microsoft.com/office/drawing/2015/9/8/chartex" xmlns:cx2="http://schemas.microsoft.com/office/drawing/2015/10/21/chartex" xmlns:cx3="http://schemas.microsoft.com/office/drawing/2016/5/9/chartex" xmlns:cx4="http://schemas.microsoft.com/office/drawing/2016/5/10/chartex" xmlns:cx5="http://schemas.microsoft.com/office/drawing/2016/5/11/chartex" xmlns:cx6="http://schemas.microsoft.com/office/drawing/2016/5/12/chartex" xmlns:cx7="http://schemas.microsoft.com/office/drawing/2016/5/13/chartex" xmlns:cx8="http://schemas.microsoft.com/office/drawing/2016/5/14/chartex" xmlns:mc="http://schemas.openxmlformats.org/markup-compatibility/2006" xmlns:aink="http://schemas.microsoft.com/office/drawing/2016/ink" xmlns:am3d="http://schemas.microsoft.com/office/drawing/2017/model3d" xmlns:o="urn:schemas-microsoft-com:office:office" xmlns:oel="http://schemas.microsoft.com/office/2019/extlst" xmlns:r="http://schemas.openxmlformats.org/officeDocument/2006/relationships" xmlns:m="http://schemas.openxmlformats.org/officeDocument/2006/math" xmlns:v="urn:schemas-microsoft-com:vml" xmlns:wp14="http://schemas.microsoft.com/office/word/2010/wordprocessingDrawing" xmlns:wp="http://schemas.openxmlformats.org/drawingml/2006/wordprocessingDrawing" xmlns:w10="urn:schemas-microsoft-com:office:word" xmlns:w="http://schemas.openxmlformats.org/wordprocessingml/2006/main" xmlns:w14="http://schemas.microsoft.com/office/word/2010/wordml" xmlns:w15="http://schemas.microsoft.com/office/word/2012/wordml" xmlns:w16cex="http://schemas.microsoft.com/office/word/2018/wordml/cex" xmlns:w16cid="http://schemas.microsoft.com/office/word/2016/wordml/cid" xmlns:w16="http://schemas.microsoft.com/office/word/2018/wordml" xmlns:w16du="http://schemas.microsoft.com/office/word/2023/wordml/word16du" xmlns:w16sdtdh="http://schemas.microsoft.com/office/word/2020/wordml/sdtdatahash" xmlns:w16se="http://schemas.microsoft.com/office/word/2015/wordml/symex" xmlns:wpg="http://schemas.microsoft.com/office/word/2010/wordprocessingGroup" xmlns:wpi="http://schemas.microsoft.com/office/word/2010/wordprocessingInk" xmlns:wne="http://schemas.microsoft.com/office/word/2006/wordml" xmlns:wps="http://schemas.microsoft.com/office/word/2010/wordprocessingShape" mc:Ignorable="w14 w15 w16se w16cid w16 w16cex w16sdtdh w16du wp14">
+<w:document xmlns:wpc="http://schemas.microsoft.com/office/word/2010/wordprocessingCanvas" xmlns:cx="http://schemas.microsoft.com/office/drawing/2014/chartex" xmlns:cx1="http://schemas.microsoft.com/office/drawing/2015/9/8/chartex" xmlns:cx2="http://schemas.microsoft.com/office/drawing/2015/10/21/chartex" xmlns:cx3="http://schemas.microsoft.com/office/drawing/2016/5/9/chartex" xmlns:cx4="http://schemas.microsoft.com/office/drawing/2016/5/10/chartex" xmlns:cx5="http://schemas.microsoft.com/office/drawing/2016/5/11/chartex" xmlns:cx6="http://schemas.microsoft.com/office/drawing/2016/5/12/chartex" xmlns:cx7="http://schemas.microsoft.com/office/drawing/2016/5/13/chartex" xmlns:cx8="http://schemas.microsoft.com/office/drawing/2016/5/14/chartex" xmlns:mc="http://schemas.openxmlformats.org/markup-compatibility/2006" xmlns:aink="http://schemas.microsoft.com/office/drawing/2016/ink" xmlns:am3d="http://schemas.microsoft.com/office/drawing/2017/model3d" xmlns:o="urn:schemas-microsoft-com:office:office" xmlns:r="http://schemas.openxmlformats.org/officeDocument/2006/relationships" xmlns:m="http://schemas.openxmlformats.org/officeDocument/2006/math" xmlns:v="urn:schemas-microsoft-com:vml" xmlns:wp14="http://schemas.microsoft.com/office/word/2010/wordprocessingDrawing" xmlns:wp="http://schemas.openxmlformats.org/drawingml/2006/wordprocessingDrawing" xmlns:w10="urn:schemas-microsoft-com:office:word" xmlns:w="http://schemas.openxmlformats.org/wordprocessingml/2006/main" xmlns:w14="http://schemas.microsoft.com/office/word/2010/wordml" xmlns:w15="http://schemas.microsoft.com/office/word/2012/wordml" xmlns:w16cex="http://schemas.microsoft.com/office/word/2018/wordml/cex" xmlns:w16cid="http://schemas.microsoft.com/office/word/2016/wordml/cid" xmlns:w16="http://schemas.microsoft.com/office/word/2018/wordml" xmlns:w16sdtdh="http://schemas.microsoft.com/office/word/2020/wordml/sdtdatahash" xmlns:w16se="http://schemas.microsoft.com/office/word/2015/wordml/symex" xmlns:wpg="http://schemas.microsoft.com/office/word/2010/wordprocessingGroup" xmlns:wpi="http://schemas.microsoft.com/office/word/2010/wordprocessingInk" xmlns:wne="http://schemas.microsoft.com/office/word/2006/wordml" xmlns:wps="http://schemas.microsoft.com/office/word/2010/wordprocessingShape" mc:Ignorable="w14 w15 w16se w16cid w16 w16cex w16sdtdh wp14">
   <w:body>
     <w:p>
       <w:pPr>
@@ -27,7 +27,7 @@
           <w:noProof/>
         </w:rPr>
         <w:drawing>
-          <wp:inline distT="0" distB="0" distL="0" distR="0">
+          <wp:inline distT="0" distB="0" distL="0" distR="0" wp14:anchorId="7D95B2B3" wp14:editId="72F57E47">
             <wp:extent cx="1591056" cy="1591056"/>
             <wp:effectExtent l="0" t="0" r="0" b="0"/>
             <wp:docPr id="10" name="Picture 10"/>
@@ -99,6 +99,15 @@
       </w:r>
       <w:r>
         <w:rPr>
+          <w:rFonts w:ascii="黑体" w:eastAsia="黑体" w:hAnsi="黑体" w:hint="eastAsia"/>
+          <w:sz w:val="28"/>
+          <w:szCs w:val="28"/>
+          <w:u w:val="thick"/>
+        </w:rPr>
+        <w:t>周志杰</w:t>
+      </w:r>
+      <w:r>
+        <w:rPr>
           <w:rFonts w:ascii="黑体" w:eastAsia="黑体" w:hAnsi="黑体"/>
           <w:sz w:val="28"/>
           <w:szCs w:val="28"/>
@@ -150,36 +159,36 @@
           <w:szCs w:val="28"/>
           <w:u w:val="thick"/>
         </w:rPr>
-        <w:tab/>
-      </w:r>
-    </w:p>
-    <w:p>
-      <w:pPr>
-        <w:spacing w:line="360" w:lineRule="auto"/>
-        <w:jc w:val="center"/>
+        <w:t>522021910273</w:t>
+      </w:r>
+      <w:r>
         <w:rPr>
           <w:rFonts w:ascii="黑体" w:eastAsia="黑体" w:hAnsi="黑体"/>
           <w:sz w:val="28"/>
           <w:szCs w:val="28"/>
           <w:u w:val="thick"/>
         </w:rPr>
-      </w:pPr>
-      <w:r>
-        <w:rPr>
-          <w:rFonts w:ascii="黑体" w:eastAsia="黑体" w:hAnsi="黑体" w:hint="eastAsia"/>
-          <w:sz w:val="28"/>
-          <w:szCs w:val="28"/>
-        </w:rPr>
-        <w:t>任课教师</w:t>
-      </w:r>
-      <w:r>
+        <w:tab/>
+      </w:r>
+    </w:p>
+    <w:p>
+      <w:pPr>
+        <w:spacing w:line="360" w:lineRule="auto"/>
+        <w:jc w:val="center"/>
         <w:rPr>
           <w:rFonts w:ascii="黑体" w:eastAsia="黑体" w:hAnsi="黑体"/>
           <w:sz w:val="28"/>
           <w:szCs w:val="28"/>
           <w:u w:val="thick"/>
         </w:rPr>
-        <w:tab/>
+      </w:pPr>
+      <w:r>
+        <w:rPr>
+          <w:rFonts w:ascii="黑体" w:eastAsia="黑体" w:hAnsi="黑体" w:hint="eastAsia"/>
+          <w:sz w:val="28"/>
+          <w:szCs w:val="28"/>
+        </w:rPr>
+        <w:t>任课教师</w:t>
       </w:r>
       <w:r>
         <w:rPr>
@@ -192,6 +201,15 @@
       </w:r>
       <w:r>
         <w:rPr>
+          <w:rFonts w:ascii="黑体" w:eastAsia="黑体" w:hAnsi="黑体"/>
+          <w:sz w:val="28"/>
+          <w:szCs w:val="28"/>
+          <w:u w:val="thick"/>
+        </w:rPr>
+        <w:tab/>
+      </w:r>
+      <w:r>
+        <w:rPr>
           <w:rFonts w:ascii="黑体" w:eastAsia="黑体" w:hAnsi="黑体" w:hint="eastAsia"/>
           <w:sz w:val="28"/>
           <w:szCs w:val="28"/>
@@ -330,7 +348,13 @@
         <w:t xml:space="preserve">T </w:t>
       </w:r>
       <w:r>
-        <w:t>的物体，被突然置于有确定温度的流场中，该物体与流场构成一个非稳态的换热体系。在这个非稳态换热体系中，包含着2个传热环节：一个是物体内部的导热；另一个是流体与物体边界的对流换热。其中，影响对流换热的关键参数就是对流换热系数。</w:t>
+        <w:t>的物体，被突然置于有确定温度的流场中，该物体与流场构成一个非稳态的换热体系。在这个非稳态换热体系中，包含着</w:t>
+      </w:r>
+      <w:r>
+        <w:t>2</w:t>
+      </w:r>
+      <w:r>
+        <w:t>个传热环节：一个是物体内部的导热；另一个是流体与物体边界的对流换热。其中，影响对流换热的关键参数就是对流换热系数。</w:t>
       </w:r>
     </w:p>
     <w:p>
@@ -340,7 +364,13 @@
         <w:jc w:val="left"/>
       </w:pPr>
       <w:r>
-        <w:t>目前，在本科传热学实验中，通常采用稳态法测量对流换热系数。然而，稳态法对实验条件要求苛刻,需要长时间加热达到稳态，实验周期较长，对于实验教学不很友好。在该实验中，我们采用的是非稳态法，基于集中参数法模型，通过测量实验对象在一定时间内的温降来求得对流换热系数。</w:t>
+        <w:t>目前，在本科传热学实验中，通常采用稳态法测量对流换热系数。然而，稳态法对实验条件要求苛刻</w:t>
+      </w:r>
+      <w:r>
+        <w:t>,</w:t>
+      </w:r>
+      <w:r>
+        <w:t>需要长时间加热达到稳态，实验周期较长，对于实验教学不很友好。在该实验中，我们采用的是非稳态法，基于集中参数法模型，通过测量实验对象在一定时间内的温降来求得对流换热系数。</w:t>
       </w:r>
     </w:p>
     <w:p>
@@ -438,7 +468,7 @@
         <mc:AlternateContent>
           <mc:Choice Requires="wpg">
             <w:drawing>
-              <wp:inline distT="0" distB="0" distL="0" distR="0">
+              <wp:inline distT="0" distB="0" distL="0" distR="0" wp14:anchorId="4EFA505F" wp14:editId="73EA199C">
                 <wp:extent cx="2449830" cy="783907"/>
                 <wp:effectExtent l="0" t="0" r="0" b="0"/>
                 <wp:docPr id="3696" name="Group 3696"/>
@@ -865,7 +895,7 @@
               </wp:inline>
             </w:drawing>
           </mc:Choice>
-          <mc:Fallback xmlns:a="http://schemas.openxmlformats.org/drawingml/2006/main">
+          <mc:Fallback xmlns:a="http://schemas.openxmlformats.org/drawingml/2006/main" xmlns:w16du="http://schemas.microsoft.com/office/word/2023/wordml/word16du" xmlns:oel="http://schemas.microsoft.com/office/2019/extlst">
             <w:pict>
               <v:group id="Group 3696" style="width:192.9pt;height:61.725pt;mso-position-horizontal-relative:char;mso-position-vertical-relative:line" coordsize="24498,7839">
                 <v:shape id="Shape 4544" style="position:absolute;width:3981;height:190;left:0;top:568;" coordsize="398145,19050" path="m0,0l398145,0l398145,19050l0,19050l0,0">
@@ -909,7 +939,13 @@
         <w:jc w:val="center"/>
       </w:pPr>
       <w:r>
-        <w:t>图1 对流实验示意图</w:t>
+        <w:t>图</w:t>
+      </w:r>
+      <w:r>
+        <w:t xml:space="preserve">1 </w:t>
+      </w:r>
+      <w:r>
+        <w:t>对流实验示意图</w:t>
       </w:r>
     </w:p>
     <w:p>
@@ -962,9 +998,6 @@
       <w:pPr>
         <w:spacing w:after="376"/>
         <w:ind w:left="430" w:right="0"/>
-        <w:rPr>
-          <w:rFonts w:hint="eastAsia"/>
-        </w:rPr>
       </w:pPr>
       <m:oMathPara>
         <m:oMath>
@@ -1114,7 +1147,7 @@
         <mc:AlternateContent>
           <mc:Choice Requires="wpg">
             <w:drawing>
-              <wp:anchor distT="0" distB="0" distL="114300" distR="114300" simplePos="0" relativeHeight="251658240" behindDoc="0" locked="0" layoutInCell="1" allowOverlap="1">
+              <wp:anchor distT="0" distB="0" distL="114300" distR="114300" simplePos="0" relativeHeight="251658240" behindDoc="0" locked="0" layoutInCell="1" allowOverlap="1" wp14:anchorId="76E57259" wp14:editId="5B60CA20">
                 <wp:simplePos x="0" y="0"/>
                 <wp:positionH relativeFrom="column">
                   <wp:posOffset>4129405</wp:posOffset>
@@ -1190,7 +1223,7 @@
               </wp:anchor>
             </w:drawing>
           </mc:Choice>
-          <mc:Fallback xmlns:a="http://schemas.openxmlformats.org/drawingml/2006/main">
+          <mc:Fallback xmlns:a="http://schemas.openxmlformats.org/drawingml/2006/main" xmlns:w16du="http://schemas.microsoft.com/office/word/2023/wordml/word16du" xmlns:oel="http://schemas.microsoft.com/office/2019/extlst">
             <w:pict>
               <v:group id="Group 3695" style="width:6pt;height:0.593pt;position:absolute;z-index:75;mso-position-horizontal-relative:text;mso-position-horizontal:absolute;margin-left:325.15pt;mso-position-vertical-relative:text;margin-top:-1.33533pt;" coordsize="762,75">
                 <v:shape id="Shape 92" style="position:absolute;width:762;height:0;left:0;top:0;" coordsize="76200,0" path="m0,0l76200,0">
@@ -1203,7 +1236,10 @@
         </mc:AlternateContent>
       </w:r>
       <w:r>
-        <w:t>h：为换热系数，如果考虑辐射损失，需要计算辐射等效换热系数</w:t>
+        <w:t>h</w:t>
+      </w:r>
+      <w:r>
+        <w:t>：为换热系数，如果考虑辐射损失，需要计算辐射等效换热系数</w:t>
       </w:r>
       <m:oMath>
         <m:sSub>
@@ -1394,7 +1430,10 @@
         <w:ind w:left="430" w:right="0"/>
       </w:pPr>
       <w:r>
-        <w:t>C：圆柱比热</w:t>
+        <w:t>C</w:t>
+      </w:r>
+      <w:r>
+        <w:t>：圆柱比热</w:t>
       </w:r>
     </w:p>
     <w:p>
@@ -1403,7 +1442,10 @@
         <w:ind w:left="430" w:right="0"/>
       </w:pPr>
       <w:r>
-        <w:t>V：为圆柱体积</w:t>
+        <w:t>V</w:t>
+      </w:r>
+      <w:r>
+        <w:t>：为圆柱体积</w:t>
       </w:r>
     </w:p>
     <w:p>
@@ -1802,7 +1844,14 @@
             <w:rFonts w:ascii="Cambria Math" w:eastAsia="Calibri" w:hAnsi="Cambria Math" w:cs="Calibri"/>
             <w:sz w:val="22"/>
           </w:rPr>
-          <m:t>=C</m:t>
+          <m:t>=</m:t>
+        </m:r>
+        <m:r>
+          <w:rPr>
+            <w:rFonts w:ascii="Cambria Math" w:eastAsia="Calibri" w:hAnsi="Cambria Math" w:cs="Calibri"/>
+            <w:sz w:val="22"/>
+          </w:rPr>
+          <m:t>C</m:t>
         </m:r>
         <m:sSup>
           <m:sSupPr>
@@ -1917,7 +1966,10 @@
         <w:ind w:left="45" w:right="0" w:firstLine="420"/>
       </w:pPr>
       <w:r>
-        <w:t xml:space="preserve">式中， </w:t>
+        <w:t>式中，</w:t>
+      </w:r>
+      <w:r>
+        <w:t xml:space="preserve"> </w:t>
       </w:r>
       <w:r>
         <w:rPr>
@@ -1936,7 +1988,10 @@
         <w:t xml:space="preserve">m </w:t>
       </w:r>
       <w:r>
-        <w:t xml:space="preserve">为由平均表面传热系数组成的 </w:t>
+        <w:t>为由平均表面传热系数组成的</w:t>
+      </w:r>
+      <w:r>
+        <w:t xml:space="preserve"> </w:t>
       </w:r>
       <w:r>
         <w:rPr>
@@ -1947,7 +2002,10 @@
         <w:t xml:space="preserve">Nu </w:t>
       </w:r>
       <w:r>
-        <w:t xml:space="preserve">，下角标 </w:t>
+        <w:t>，下角标</w:t>
+      </w:r>
+      <w:r>
+        <w:t xml:space="preserve"> </w:t>
       </w:r>
       <w:r>
         <w:rPr>
@@ -2282,7 +2340,13 @@
         <w:ind w:left="45" w:right="0" w:firstLine="420"/>
       </w:pPr>
       <w:r>
-        <w:t>式（3）中的常数</w:t>
+        <w:t>式（</w:t>
+      </w:r>
+      <w:r>
+        <w:t>3</w:t>
+      </w:r>
+      <w:r>
+        <w:t>）中的常数</w:t>
       </w:r>
       <w:r>
         <w:rPr>
@@ -2304,7 +2368,13 @@
         <w:t xml:space="preserve">n </w:t>
       </w:r>
       <w:r>
-        <w:t>由实验确定，它们与换热面的形状和位置、热边界条件以及流态都有关系。表1为由大量实验数据确定的</w:t>
+        <w:t>由实验确定，它们与换热面的形状和位置、热边界条件以及流态都有关系。表</w:t>
+      </w:r>
+      <w:r>
+        <w:t>1</w:t>
+      </w:r>
+      <w:r>
+        <w:t>为由大量实验数据确定的</w:t>
       </w:r>
       <w:r>
         <w:rPr>
@@ -2369,7 +2439,19 @@
         <w:jc w:val="center"/>
       </w:pPr>
       <w:r>
-        <w:t>表1 式（3）中的常数值</w:t>
+        <w:t>表</w:t>
+      </w:r>
+      <w:r>
+        <w:t xml:space="preserve">1 </w:t>
+      </w:r>
+      <w:r>
+        <w:t>式（</w:t>
+      </w:r>
+      <w:r>
+        <w:t>3</w:t>
+      </w:r>
+      <w:r>
+        <w:t>）中的常数值</w:t>
       </w:r>
     </w:p>
     <w:p>
@@ -2383,7 +2465,7 @@
           <w:noProof/>
         </w:rPr>
         <w:drawing>
-          <wp:inline distT="0" distB="0" distL="0" distR="0">
+          <wp:inline distT="0" distB="0" distL="0" distR="0" wp14:anchorId="2B3708F7" wp14:editId="795FAF50">
             <wp:extent cx="5067300" cy="2519172"/>
             <wp:effectExtent l="0" t="0" r="0" b="0"/>
             <wp:docPr id="244" name="Picture 244"/>
@@ -2702,7 +2784,10 @@
         <w:t xml:space="preserve">C </w:t>
       </w:r>
       <w:r>
-        <w:t xml:space="preserve">和 </w:t>
+        <w:t>和</w:t>
+      </w:r>
+      <w:r>
+        <w:t xml:space="preserve"> </w:t>
       </w:r>
       <w:r>
         <w:rPr>
@@ -2711,7 +2796,10 @@
         <w:t xml:space="preserve">n </w:t>
       </w:r>
       <w:r>
-        <w:t xml:space="preserve">的值如表 </w:t>
+        <w:t>的值如表</w:t>
+      </w:r>
+      <w:r>
+        <w:t xml:space="preserve"> </w:t>
       </w:r>
       <w:r>
         <w:rPr>
@@ -2832,7 +2920,10 @@
         <w:jc w:val="center"/>
       </w:pPr>
       <w:r>
-        <w:t xml:space="preserve">表 </w:t>
+        <w:t>表</w:t>
+      </w:r>
+      <w:r>
+        <w:t xml:space="preserve"> </w:t>
       </w:r>
       <w:r>
         <w:rPr>
@@ -2864,7 +2955,7 @@
           <w:noProof/>
         </w:rPr>
         <w:drawing>
-          <wp:inline distT="0" distB="0" distL="0" distR="0">
+          <wp:inline distT="0" distB="0" distL="0" distR="0" wp14:anchorId="66D58A1E" wp14:editId="29209D0E">
             <wp:extent cx="4878324" cy="2031492"/>
             <wp:effectExtent l="0" t="0" r="0" b="0"/>
             <wp:docPr id="302" name="Picture 302"/>
@@ -2913,7 +3004,10 @@
         <w:ind w:left="45" w:right="0" w:firstLine="420"/>
       </w:pPr>
       <w:r>
-        <w:t xml:space="preserve">该实验平台为模块化设计，实验装置主要包括风源系统、加热系统、数据采集系统三大模块，实验对象为铝棒或不锈钢棒（表面均被抛光）。风源系统为一个具有一定整流功能的风洞，可以提供速度小于 </w:t>
+        <w:t>该实验平台为模块化设计，实验装置主要包括风源系统、加热系统、数据采集系统三大模块，实验对象为铝棒或不锈钢棒（表面均被抛光）。风源系统为一个具有一定整流功能的风洞，可以提供速度小于</w:t>
+      </w:r>
+      <w:r>
+        <w:t xml:space="preserve"> </w:t>
       </w:r>
       <w:r>
         <w:rPr>
@@ -2940,7 +3034,10 @@
         <w:t xml:space="preserve">LabVIEW </w:t>
       </w:r>
       <w:r>
-        <w:t xml:space="preserve">软件。建议 </w:t>
+        <w:t>软件。建议</w:t>
+      </w:r>
+      <w:r>
+        <w:t xml:space="preserve"> </w:t>
       </w:r>
       <w:r>
         <w:rPr>
@@ -2958,7 +3055,10 @@
         <w:ind w:left="45" w:right="0" w:firstLine="420"/>
       </w:pPr>
       <w:r>
-        <w:t>每个圆柱在恒温干燥箱里进行加热，然后放置在支架上，与周围空气进行对流换热。支架和圆柱的接触点采取了绝热措施，因此可忽略导热。强制对流实验时，圆柱与空气采用叉流方式，可通过调节风源系统改变气流速度重复实验（气流速度以实测为准）。在每个圆柱上安装热电偶，记录热电偶指示温度随时间的变化关系，平均对流换热系数即可确定。</w:t>
+        <w:t>每个圆柱在恒温干燥箱里进行加热，然后放置在支架上，与周围空气进行对流换热。支架和圆柱的</w:t>
+      </w:r>
+      <w:r>
+        <w:t>接触点采取了绝热措施，因此可忽略导热。强制对流实验时，圆柱与空气采用叉流方式，可通过调节风源系统改变气流速度重复实验（气流速度以实测为准）。在每个圆柱上安装热电偶，记录热电偶指示温度随时间的变化关系，平均对流换热系数即可确定。</w:t>
       </w:r>
     </w:p>
     <w:p>
@@ -2967,7 +3067,10 @@
         <w:ind w:left="430" w:right="0"/>
       </w:pPr>
       <w:r>
-        <w:t xml:space="preserve">圆柱在外部空气的自然对流或强制对流作用下进行冷却，温度由 </w:t>
+        <w:t>圆柱在外部空气的自然对流或强制对流作用下进行冷却，温度由</w:t>
+      </w:r>
+      <w:r>
+        <w:t xml:space="preserve"> </w:t>
       </w:r>
       <w:r>
         <w:rPr>
@@ -2976,7 +3079,10 @@
         <w:t xml:space="preserve">70°C </w:t>
       </w:r>
       <w:r>
-        <w:t xml:space="preserve">左右降到 </w:t>
+        <w:t>左右降到</w:t>
+      </w:r>
+      <w:r>
+        <w:t xml:space="preserve"> </w:t>
       </w:r>
       <w:r>
         <w:rPr>
@@ -2991,7 +3097,10 @@
         <w:ind w:left="55" w:right="0"/>
       </w:pPr>
       <w:r>
-        <w:t xml:space="preserve">左右，保证 </w:t>
+        <w:t>左右，保证</w:t>
+      </w:r>
+      <w:r>
+        <w:t xml:space="preserve"> </w:t>
       </w:r>
       <w:r>
         <w:rPr>
@@ -3000,7 +3109,10 @@
         <w:t xml:space="preserve">20°C </w:t>
       </w:r>
       <w:r>
-        <w:t xml:space="preserve">的温降范围即可。外部空气的温度 </w:t>
+        <w:t>的温降范围即可。外部空气的温度</w:t>
+      </w:r>
+      <w:r>
+        <w:t xml:space="preserve"> </w:t>
       </w:r>
       <m:oMath>
         <m:sSub>
@@ -3043,7 +3155,10 @@
         <w:ind w:left="-5"/>
       </w:pPr>
       <w:r>
-        <w:t>四、注意事项*</w:t>
+        <w:t>四、注意事项</w:t>
+      </w:r>
+      <w:r>
+        <w:t>*</w:t>
       </w:r>
     </w:p>
     <w:p>
@@ -3055,7 +3170,10 @@
         <w:ind w:right="0" w:hanging="526"/>
       </w:pPr>
       <w:r>
-        <w:t xml:space="preserve">恒温干燥箱的温度需控制在 </w:t>
+        <w:t>恒温干燥箱的温度需控制在</w:t>
+      </w:r>
+      <w:r>
+        <w:t xml:space="preserve"> </w:t>
       </w:r>
       <w:r>
         <w:rPr>
@@ -3088,7 +3206,10 @@
         <w:ind w:right="0" w:hanging="526"/>
       </w:pPr>
       <w:r>
-        <w:t>试件放好后，应先连接和打开数据采集系统，然后再开启风洞。</w:t>
+        <w:t>试件放好后，应先连</w:t>
+      </w:r>
+      <w:r>
+        <w:t>接和打开数据采集系统，然后再开启风洞。</w:t>
       </w:r>
     </w:p>
     <w:p>
@@ -3107,7 +3228,10 @@
         <w:ind w:left="45" w:right="0" w:firstLine="420"/>
       </w:pPr>
       <w:r>
-        <w:t xml:space="preserve">每个小组只测量一种圆柱（同材料同尺寸）的数据。降温过程 </w:t>
+        <w:t>每个小组只测量一种圆柱（同材料同尺寸）的数据。降温过程</w:t>
+      </w:r>
+      <w:r>
+        <w:t xml:space="preserve"> </w:t>
       </w:r>
       <w:r>
         <w:rPr>
@@ -3172,111 +3296,38 @@
         <w:ind w:left="55" w:right="0"/>
       </w:pPr>
       <w:r>
-        <w:rPr>
-          <w:rFonts w:ascii="Calibri" w:eastAsia="Calibri" w:hAnsi="Calibri" w:cs="Calibri"/>
-          <w:noProof/>
-          <w:sz w:val="22"/>
-        </w:rPr>
-        <mc:AlternateContent>
-          <mc:Choice Requires="wpg">
-            <w:drawing>
-              <wp:anchor distT="0" distB="0" distL="114300" distR="114300" simplePos="0" relativeHeight="251661312" behindDoc="0" locked="0" layoutInCell="1" allowOverlap="1">
-                <wp:simplePos x="0" y="0"/>
-                <wp:positionH relativeFrom="column">
-                  <wp:posOffset>558673</wp:posOffset>
-                </wp:positionH>
-                <wp:positionV relativeFrom="paragraph">
-                  <wp:posOffset>-15634</wp:posOffset>
-                </wp:positionV>
-                <wp:extent cx="75819" cy="7518"/>
-                <wp:effectExtent l="0" t="0" r="0" b="0"/>
-                <wp:wrapNone/>
-                <wp:docPr id="3823" name="Group 3823"/>
-                <wp:cNvGraphicFramePr/>
-                <a:graphic xmlns:a="http://schemas.openxmlformats.org/drawingml/2006/main">
-                  <a:graphicData uri="http://schemas.microsoft.com/office/word/2010/wordprocessingGroup">
-                    <wpg:wgp>
-                      <wpg:cNvGrpSpPr/>
-                      <wpg:grpSpPr>
-                        <a:xfrm>
-                          <a:off x="0" y="0"/>
-                          <a:ext cx="75819" cy="7518"/>
-                          <a:chOff x="0" y="0"/>
-                          <a:chExt cx="75819" cy="7518"/>
-                        </a:xfrm>
-                      </wpg:grpSpPr>
-                      <wps:wsp>
-                        <wps:cNvPr id="381" name="Shape 381"/>
-                        <wps:cNvSpPr/>
-                        <wps:spPr>
-                          <a:xfrm>
-                            <a:off x="0" y="0"/>
-                            <a:ext cx="75819" cy="0"/>
-                          </a:xfrm>
-                          <a:custGeom>
-                            <a:avLst/>
-                            <a:gdLst/>
-                            <a:ahLst/>
-                            <a:cxnLst/>
-                            <a:rect l="0" t="0" r="0" b="0"/>
-                            <a:pathLst>
-                              <a:path w="75819">
-                                <a:moveTo>
-                                  <a:pt x="0" y="0"/>
-                                </a:moveTo>
-                                <a:lnTo>
-                                  <a:pt x="75819" y="0"/>
-                                </a:lnTo>
-                              </a:path>
-                            </a:pathLst>
-                          </a:custGeom>
-                          <a:ln w="7518" cap="rnd">
-                            <a:round/>
-                          </a:ln>
-                        </wps:spPr>
-                        <wps:style>
-                          <a:lnRef idx="1">
-                            <a:srgbClr val="000000"/>
-                          </a:lnRef>
-                          <a:fillRef idx="0">
-                            <a:srgbClr val="000000">
-                              <a:alpha val="0"/>
-                            </a:srgbClr>
-                          </a:fillRef>
-                          <a:effectRef idx="0">
-                            <a:scrgbClr r="0" g="0" b="0"/>
-                          </a:effectRef>
-                          <a:fontRef idx="none"/>
-                        </wps:style>
-                        <wps:bodyPr/>
-                      </wps:wsp>
-                    </wpg:wgp>
-                  </a:graphicData>
-                </a:graphic>
-              </wp:anchor>
-            </w:drawing>
-          </mc:Choice>
-          <mc:Fallback xmlns:a="http://schemas.openxmlformats.org/drawingml/2006/main">
-            <w:pict>
-              <v:group id="Group 3823" style="width:5.97pt;height:0.592pt;position:absolute;z-index:15;mso-position-horizontal-relative:text;mso-position-horizontal:absolute;margin-left:43.99pt;mso-position-vertical-relative:text;margin-top:-1.23106pt;" coordsize="758,75">
-                <v:shape id="Shape 381" style="position:absolute;width:758;height:0;left:0;top:0;" coordsize="75819,0" path="m0,0l75819,0">
-                  <v:stroke weight="0.592pt" endcap="round" joinstyle="round" on="true" color="#000000"/>
-                  <v:fill on="false" color="#000000" opacity="0"/>
-                </v:shape>
-              </v:group>
-            </w:pict>
-          </mc:Fallback>
-        </mc:AlternateContent>
-      </w:r>
-      <w:r>
-        <w:t xml:space="preserve">换热系数 </w:t>
-      </w:r>
-      <w:r>
-        <w:rPr>
-          <w:rFonts w:ascii="Times New Roman" w:eastAsia="Times New Roman" w:hAnsi="Times New Roman" w:cs="Times New Roman"/>
-          <w:sz w:val="24"/>
-        </w:rPr>
-        <w:t>h</w:t>
+        <w:t>换热系数</w:t>
+      </w:r>
+      <w:r>
+        <w:t xml:space="preserve"> </w:t>
+      </w:r>
+      <m:oMath>
+        <m:bar>
+          <m:barPr>
+            <m:pos m:val="top"/>
+            <m:ctrlPr>
+              <w:rPr>
+                <w:rFonts w:ascii="Cambria Math" w:hAnsi="Cambria Math"/>
+                <w:i/>
+              </w:rPr>
+            </m:ctrlPr>
+          </m:barPr>
+          <m:e>
+            <m:r>
+              <w:rPr>
+                <w:rFonts w:ascii="Cambria Math" w:eastAsia="Times New Roman" w:hAnsi="Cambria Math" w:cs="Times New Roman"/>
+                <w:sz w:val="24"/>
+              </w:rPr>
+              <m:t>h</m:t>
+            </m:r>
+          </m:e>
+        </m:bar>
+      </m:oMath>
+      <w:r>
+        <w:rPr>
+          <w:rFonts w:hint="eastAsia"/>
+        </w:rPr>
+        <w:t xml:space="preserve"> </w:t>
       </w:r>
       <w:r>
         <w:t>的值为一定值。具体的实验过程参考如下。</w:t>
@@ -3292,7 +3343,25 @@
         <w:ind w:right="0" w:hanging="653"/>
       </w:pPr>
       <w:r>
-        <w:t>将3根热电偶的冷端连接在NI数据采集仪上，打开电脑中的LabVIEW数据采集软件，调整软件设置，并进行试运行，确保数据采集系统正常，同时读取热电偶采集到的环境温度；</w:t>
+        <w:t>将</w:t>
+      </w:r>
+      <w:r>
+        <w:t>3</w:t>
+      </w:r>
+      <w:r>
+        <w:t>根热电偶的冷端连接在</w:t>
+      </w:r>
+      <w:r>
+        <w:t>NI</w:t>
+      </w:r>
+      <w:r>
+        <w:t>数据采集仪上，打开电脑中的</w:t>
+      </w:r>
+      <w:r>
+        <w:t>LabVIEW</w:t>
+      </w:r>
+      <w:r>
+        <w:t>数据采集软件，调整软件设置，并进行试运行，确保数据采集系统正常，同时读取热电偶采集到的环境温度；</w:t>
       </w:r>
     </w:p>
     <w:p>
@@ -3330,7 +3399,19 @@
         <w:ind w:right="0" w:hanging="653"/>
       </w:pPr>
       <w:r>
-        <w:t>首先进行自然对流换热，通过LabVIEW数据采集软件观察圆柱的温度降到50°C以下，保存实验数据；</w:t>
+        <w:t>首先进行自然对流换热，通过</w:t>
+      </w:r>
+      <w:r>
+        <w:t>LabVIEW</w:t>
+      </w:r>
+      <w:r>
+        <w:t>数据采集软件观察圆柱的温度降到</w:t>
+      </w:r>
+      <w:r>
+        <w:t>50°C</w:t>
+      </w:r>
+      <w:r>
+        <w:t>以下，保存实验数据；</w:t>
       </w:r>
     </w:p>
     <w:p>
@@ -3343,7 +3424,16 @@
         <w:ind w:right="0" w:hanging="653"/>
       </w:pPr>
       <w:r>
-        <w:t>对于强制对流换热，利用叶轮式风速仪，将风洞的速度分别设置约为 6 和4 m/s</w:t>
+        <w:t>对于强制对流换热，利用叶轮式风速仪，将风洞的速度分别设置约为</w:t>
+      </w:r>
+      <w:r>
+        <w:t xml:space="preserve"> 6 </w:t>
+      </w:r>
+      <w:r>
+        <w:t>和</w:t>
+      </w:r>
+      <w:r>
+        <w:t>4 m/s</w:t>
       </w:r>
     </w:p>
     <w:p>
@@ -3365,7 +3455,13 @@
         <w:ind w:right="0" w:hanging="653"/>
       </w:pPr>
       <w:r>
-        <w:t>取出重新加热后的圆柱，搁置在支架上（支架靠近出风口）并在表面粘贴好热电偶，观察圆柱的温度降到50°C以下，保存实验数据；</w:t>
+        <w:t>取出重新加热后的圆柱，搁置在支架上（支架靠近出风口）并在表面粘贴好热电偶，观察圆柱的温度降到</w:t>
+      </w:r>
+      <w:r>
+        <w:t>50°C</w:t>
+      </w:r>
+      <w:r>
+        <w:t>以下，保存实验数据；</w:t>
       </w:r>
     </w:p>
     <w:p>
@@ -3402,6 +3498,494 @@
       <w:r>
         <w:t>六、实验数据的计算与整理</w:t>
       </w:r>
+    </w:p>
+    <w:p>
+      <w:r>
+        <w:rPr>
+          <w:rFonts w:hint="eastAsia"/>
+        </w:rPr>
+        <w:t>实验数据记录：</w:t>
+      </w:r>
+    </w:p>
+    <w:tbl>
+      <w:tblPr>
+        <w:tblStyle w:val="a6"/>
+        <w:tblW w:w="0" w:type="auto"/>
+        <w:jc w:val="center"/>
+        <w:tblLook w:val="04A0" w:firstRow="1" w:lastRow="0" w:firstColumn="1" w:lastColumn="0" w:noHBand="0" w:noVBand="1"/>
+      </w:tblPr>
+      <w:tblGrid>
+        <w:gridCol w:w="1657"/>
+        <w:gridCol w:w="1657"/>
+        <w:gridCol w:w="1658"/>
+        <w:gridCol w:w="1658"/>
+        <w:gridCol w:w="1658"/>
+      </w:tblGrid>
+      <w:tr>
+        <w:trPr>
+          <w:jc w:val="center"/>
+        </w:trPr>
+        <w:tc>
+          <w:tcPr>
+            <w:tcW w:w="1657" w:type="dxa"/>
+            <w:vAlign w:val="center"/>
+          </w:tcPr>
+          <w:p>
+            <w:pPr>
+              <w:ind w:left="0" w:firstLine="0"/>
+              <w:rPr>
+                <w:rFonts w:hint="eastAsia"/>
+              </w:rPr>
+            </w:pPr>
+          </w:p>
+        </w:tc>
+        <w:tc>
+          <w:tcPr>
+            <w:tcW w:w="1657" w:type="dxa"/>
+            <w:vAlign w:val="center"/>
+          </w:tcPr>
+          <w:p>
+            <w:pPr>
+              <w:ind w:left="0" w:firstLine="0"/>
+              <w:rPr>
+                <w:rFonts w:hint="eastAsia"/>
+              </w:rPr>
+            </w:pPr>
+            <w:r>
+              <w:rPr>
+                <w:rFonts w:hint="eastAsia"/>
+              </w:rPr>
+              <w:t>直径</w:t>
+            </w:r>
+            <m:oMath>
+              <m:r>
+                <w:rPr>
+                  <w:rFonts w:ascii="Cambria Math" w:hAnsi="Cambria Math" w:hint="eastAsia"/>
+                </w:rPr>
+                <m:t>mm</m:t>
+              </m:r>
+            </m:oMath>
+          </w:p>
+        </w:tc>
+        <w:tc>
+          <w:tcPr>
+            <w:tcW w:w="1658" w:type="dxa"/>
+            <w:vAlign w:val="center"/>
+          </w:tcPr>
+          <w:p>
+            <w:pPr>
+              <w:ind w:left="0" w:firstLine="0"/>
+              <w:rPr>
+                <w:rFonts w:hint="eastAsia"/>
+              </w:rPr>
+            </w:pPr>
+            <w:r>
+              <w:rPr>
+                <w:rFonts w:hint="eastAsia"/>
+              </w:rPr>
+              <w:t>长度</w:t>
+            </w:r>
+            <m:oMath>
+              <m:r>
+                <w:rPr>
+                  <w:rFonts w:ascii="Cambria Math" w:hAnsi="Cambria Math"/>
+                </w:rPr>
+                <m:t>mm</m:t>
+              </m:r>
+            </m:oMath>
+          </w:p>
+        </w:tc>
+        <w:tc>
+          <w:tcPr>
+            <w:tcW w:w="1658" w:type="dxa"/>
+            <w:tcBorders>
+              <w:bottom w:val="single" w:sz="4" w:space="0" w:color="auto"/>
+            </w:tcBorders>
+            <w:vAlign w:val="center"/>
+          </w:tcPr>
+          <w:p>
+            <w:pPr>
+              <w:ind w:left="0" w:firstLine="0"/>
+              <w:rPr>
+                <w:rFonts w:hint="eastAsia"/>
+              </w:rPr>
+            </w:pPr>
+            <w:r>
+              <w:rPr>
+                <w:rFonts w:hint="eastAsia"/>
+              </w:rPr>
+              <w:t>风速</w:t>
+            </w:r>
+            <m:oMath>
+              <m:r>
+                <w:rPr>
+                  <w:rFonts w:ascii="Cambria Math" w:hAnsi="Cambria Math"/>
+                </w:rPr>
+                <m:t>m/s</m:t>
+              </m:r>
+            </m:oMath>
+          </w:p>
+        </w:tc>
+        <w:tc>
+          <w:tcPr>
+            <w:tcW w:w="1658" w:type="dxa"/>
+            <w:tcBorders>
+              <w:bottom w:val="single" w:sz="4" w:space="0" w:color="auto"/>
+            </w:tcBorders>
+            <w:vAlign w:val="center"/>
+          </w:tcPr>
+          <w:p>
+            <w:pPr>
+              <w:ind w:left="0" w:firstLine="0"/>
+              <w:rPr>
+                <w:rFonts w:hint="eastAsia"/>
+              </w:rPr>
+            </w:pPr>
+          </w:p>
+        </w:tc>
+      </w:tr>
+      <w:tr>
+        <w:trPr>
+          <w:jc w:val="center"/>
+        </w:trPr>
+        <w:tc>
+          <w:tcPr>
+            <w:tcW w:w="1657" w:type="dxa"/>
+            <w:vAlign w:val="center"/>
+          </w:tcPr>
+          <w:p>
+            <w:pPr>
+              <w:ind w:left="0" w:firstLine="0"/>
+              <w:rPr>
+                <w:rFonts w:hint="eastAsia"/>
+              </w:rPr>
+            </w:pPr>
+            <w:r>
+              <w:rPr>
+                <w:rFonts w:hint="eastAsia"/>
+              </w:rPr>
+              <w:t>圆柱1</w:t>
+            </w:r>
+          </w:p>
+        </w:tc>
+        <w:tc>
+          <w:tcPr>
+            <w:tcW w:w="1657" w:type="dxa"/>
+            <w:vAlign w:val="center"/>
+          </w:tcPr>
+          <w:p>
+            <w:pPr>
+              <w:ind w:left="0" w:firstLine="0"/>
+              <w:rPr>
+                <w:rFonts w:hint="eastAsia"/>
+              </w:rPr>
+            </w:pPr>
+            <w:r>
+              <w:rPr>
+                <w:rFonts w:hint="eastAsia"/>
+              </w:rPr>
+              <w:t>1</w:t>
+            </w:r>
+            <w:r>
+              <w:t>9.96</w:t>
+            </w:r>
+          </w:p>
+        </w:tc>
+        <w:tc>
+          <w:tcPr>
+            <w:tcW w:w="1658" w:type="dxa"/>
+            <w:vAlign w:val="center"/>
+          </w:tcPr>
+          <w:p>
+            <w:pPr>
+              <w:ind w:left="0" w:firstLine="0"/>
+              <w:rPr>
+                <w:rFonts w:hint="eastAsia"/>
+              </w:rPr>
+            </w:pPr>
+            <w:r>
+              <w:rPr>
+                <w:rFonts w:hint="eastAsia"/>
+              </w:rPr>
+              <w:t>1</w:t>
+            </w:r>
+            <w:r>
+              <w:t>19.72</w:t>
+            </w:r>
+          </w:p>
+        </w:tc>
+        <w:tc>
+          <w:tcPr>
+            <w:tcW w:w="1658" w:type="dxa"/>
+            <w:tcBorders>
+              <w:tl2br w:val="single" w:sz="4" w:space="0" w:color="auto"/>
+            </w:tcBorders>
+            <w:vAlign w:val="center"/>
+          </w:tcPr>
+          <w:p>
+            <w:pPr>
+              <w:ind w:left="0" w:firstLine="0"/>
+              <w:rPr>
+                <w:rFonts w:hint="eastAsia"/>
+              </w:rPr>
+            </w:pPr>
+          </w:p>
+        </w:tc>
+        <w:tc>
+          <w:tcPr>
+            <w:tcW w:w="1658" w:type="dxa"/>
+            <w:tcBorders>
+              <w:tl2br w:val="nil"/>
+            </w:tcBorders>
+            <w:vAlign w:val="center"/>
+          </w:tcPr>
+          <w:p>
+            <w:pPr>
+              <w:ind w:left="0" w:firstLine="0"/>
+              <w:rPr>
+                <w:rFonts w:hint="eastAsia"/>
+              </w:rPr>
+            </w:pPr>
+            <w:r>
+              <w:rPr>
+                <w:rFonts w:hint="eastAsia"/>
+              </w:rPr>
+              <w:t>自然对流</w:t>
+            </w:r>
+          </w:p>
+        </w:tc>
+      </w:tr>
+      <w:tr>
+        <w:trPr>
+          <w:jc w:val="center"/>
+        </w:trPr>
+        <w:tc>
+          <w:tcPr>
+            <w:tcW w:w="1657" w:type="dxa"/>
+            <w:vAlign w:val="center"/>
+          </w:tcPr>
+          <w:p>
+            <w:pPr>
+              <w:ind w:left="0" w:firstLine="0"/>
+              <w:rPr>
+                <w:rFonts w:hint="eastAsia"/>
+              </w:rPr>
+            </w:pPr>
+            <w:r>
+              <w:rPr>
+                <w:rFonts w:hint="eastAsia"/>
+              </w:rPr>
+              <w:t>圆柱2</w:t>
+            </w:r>
+          </w:p>
+        </w:tc>
+        <w:tc>
+          <w:tcPr>
+            <w:tcW w:w="1657" w:type="dxa"/>
+            <w:vAlign w:val="center"/>
+          </w:tcPr>
+          <w:p>
+            <w:pPr>
+              <w:ind w:left="0" w:firstLine="0"/>
+              <w:rPr>
+                <w:rFonts w:hint="eastAsia"/>
+              </w:rPr>
+            </w:pPr>
+            <w:r>
+              <w:rPr>
+                <w:rFonts w:hint="eastAsia"/>
+              </w:rPr>
+              <w:t>1</w:t>
+            </w:r>
+            <w:r>
+              <w:t>9.94</w:t>
+            </w:r>
+          </w:p>
+        </w:tc>
+        <w:tc>
+          <w:tcPr>
+            <w:tcW w:w="1658" w:type="dxa"/>
+            <w:vAlign w:val="center"/>
+          </w:tcPr>
+          <w:p>
+            <w:pPr>
+              <w:ind w:left="0" w:firstLine="0"/>
+              <w:rPr>
+                <w:rFonts w:hint="eastAsia"/>
+              </w:rPr>
+            </w:pPr>
+            <w:r>
+              <w:rPr>
+                <w:rFonts w:hint="eastAsia"/>
+              </w:rPr>
+              <w:t>1</w:t>
+            </w:r>
+            <w:r>
+              <w:t>20.10</w:t>
+            </w:r>
+          </w:p>
+        </w:tc>
+        <w:tc>
+          <w:tcPr>
+            <w:tcW w:w="1658" w:type="dxa"/>
+            <w:vAlign w:val="center"/>
+          </w:tcPr>
+          <w:p>
+            <w:pPr>
+              <w:ind w:left="0" w:firstLine="0"/>
+              <w:rPr>
+                <w:rFonts w:hint="eastAsia"/>
+              </w:rPr>
+            </w:pPr>
+            <w:r>
+              <w:rPr>
+                <w:rFonts w:hint="eastAsia"/>
+              </w:rPr>
+              <w:t>4</w:t>
+            </w:r>
+            <w:r>
+              <w:t>.2</w:t>
+            </w:r>
+          </w:p>
+        </w:tc>
+        <w:tc>
+          <w:tcPr>
+            <w:tcW w:w="1658" w:type="dxa"/>
+            <w:vMerge w:val="restart"/>
+            <w:vAlign w:val="center"/>
+          </w:tcPr>
+          <w:p>
+            <w:pPr>
+              <w:ind w:left="0" w:firstLine="0"/>
+              <w:rPr>
+                <w:rFonts w:hint="eastAsia"/>
+              </w:rPr>
+            </w:pPr>
+            <w:r>
+              <w:rPr>
+                <w:rFonts w:hint="eastAsia"/>
+              </w:rPr>
+              <w:t>强制对流</w:t>
+            </w:r>
+          </w:p>
+        </w:tc>
+      </w:tr>
+      <w:tr>
+        <w:trPr>
+          <w:jc w:val="center"/>
+        </w:trPr>
+        <w:tc>
+          <w:tcPr>
+            <w:tcW w:w="1657" w:type="dxa"/>
+            <w:vAlign w:val="center"/>
+          </w:tcPr>
+          <w:p>
+            <w:pPr>
+              <w:ind w:left="0" w:firstLine="0"/>
+              <w:rPr>
+                <w:rFonts w:hint="eastAsia"/>
+              </w:rPr>
+            </w:pPr>
+            <w:r>
+              <w:rPr>
+                <w:rFonts w:hint="eastAsia"/>
+              </w:rPr>
+              <w:t>圆柱3</w:t>
+            </w:r>
+          </w:p>
+        </w:tc>
+        <w:tc>
+          <w:tcPr>
+            <w:tcW w:w="1657" w:type="dxa"/>
+            <w:vAlign w:val="center"/>
+          </w:tcPr>
+          <w:p>
+            <w:pPr>
+              <w:ind w:left="0" w:firstLine="0"/>
+              <w:rPr>
+                <w:rFonts w:hint="eastAsia"/>
+              </w:rPr>
+            </w:pPr>
+            <w:r>
+              <w:rPr>
+                <w:rFonts w:hint="eastAsia"/>
+              </w:rPr>
+              <w:t>1</w:t>
+            </w:r>
+            <w:r>
+              <w:t>9.92</w:t>
+            </w:r>
+          </w:p>
+        </w:tc>
+        <w:tc>
+          <w:tcPr>
+            <w:tcW w:w="1658" w:type="dxa"/>
+            <w:vAlign w:val="center"/>
+          </w:tcPr>
+          <w:p>
+            <w:pPr>
+              <w:ind w:left="0" w:firstLine="0"/>
+              <w:rPr>
+                <w:rFonts w:hint="eastAsia"/>
+              </w:rPr>
+            </w:pPr>
+            <w:r>
+              <w:rPr>
+                <w:rFonts w:hint="eastAsia"/>
+              </w:rPr>
+              <w:t>1</w:t>
+            </w:r>
+            <w:r>
+              <w:t>20.10</w:t>
+            </w:r>
+          </w:p>
+        </w:tc>
+        <w:tc>
+          <w:tcPr>
+            <w:tcW w:w="1658" w:type="dxa"/>
+            <w:vAlign w:val="center"/>
+          </w:tcPr>
+          <w:p>
+            <w:pPr>
+              <w:ind w:left="0" w:firstLine="0"/>
+              <w:rPr>
+                <w:rFonts w:hint="eastAsia"/>
+              </w:rPr>
+            </w:pPr>
+            <w:r>
+              <w:rPr>
+                <w:rFonts w:hint="eastAsia"/>
+              </w:rPr>
+              <w:t>2</w:t>
+            </w:r>
+            <w:r>
+              <w:t>.1</w:t>
+            </w:r>
+          </w:p>
+        </w:tc>
+        <w:tc>
+          <w:tcPr>
+            <w:tcW w:w="1658" w:type="dxa"/>
+            <w:vMerge/>
+            <w:vAlign w:val="center"/>
+          </w:tcPr>
+          <w:p>
+            <w:pPr>
+              <w:ind w:left="0" w:firstLine="0"/>
+              <w:rPr>
+                <w:rFonts w:hint="eastAsia"/>
+              </w:rPr>
+            </w:pPr>
+          </w:p>
+        </w:tc>
+      </w:tr>
+    </w:tbl>
+    <w:p>
+      <w:pPr>
+        <w:rPr>
+          <w:rFonts w:hint="eastAsia"/>
+        </w:rPr>
+      </w:pPr>
     </w:p>
     <w:p>
       <w:pPr>
@@ -3495,7 +4079,13 @@
               <w:rPr>
                 <w:rFonts w:ascii="Cambria Math" w:hAnsi="Cambria Math"/>
               </w:rPr>
-              <m:t>t-</m:t>
+              <m:t>t</m:t>
+            </m:r>
+            <m:r>
+              <w:rPr>
+                <w:rFonts w:ascii="Cambria Math" w:hAnsi="Cambria Math"/>
+              </w:rPr>
+              <m:t>-</m:t>
             </m:r>
             <m:sSub>
               <m:sSubPr>
@@ -3727,10 +4317,23 @@
     </w:p>
     <w:p>
       <w:pPr>
+        <w:spacing w:after="225" w:line="342" w:lineRule="auto"/>
+        <w:ind w:left="45" w:right="0" w:firstLine="912"/>
+        <w:rPr>
+          <w:rFonts w:hint="eastAsia"/>
+        </w:rPr>
+      </w:pPr>
+      <w:r>
+        <w:t>空气温度</w:t>
+      </w:r>
+    </w:p>
+    <w:p>
+      <w:pPr>
         <w:pStyle w:val="1"/>
         <w:ind w:left="-5"/>
       </w:pPr>
       <w:r>
+        <w:lastRenderedPageBreak/>
         <w:t>七、实验报告要求</w:t>
       </w:r>
     </w:p>
@@ -3740,7 +4343,10 @@
         <w:ind w:left="430" w:right="0"/>
       </w:pPr>
       <w:r>
-        <w:t>实验报告需包含以下内容：</w:t>
+        <w:t>实</w:t>
+      </w:r>
+      <w:r>
+        <w:t>验报告需包含以下内容：</w:t>
       </w:r>
     </w:p>
     <w:p>
@@ -3760,7 +4366,7 @@
         <mc:AlternateContent>
           <mc:Choice Requires="wpg">
             <w:drawing>
-              <wp:anchor distT="0" distB="0" distL="114300" distR="114300" simplePos="0" relativeHeight="251662336" behindDoc="0" locked="0" layoutInCell="1" allowOverlap="1">
+              <wp:anchor distT="0" distB="0" distL="114300" distR="114300" simplePos="0" relativeHeight="251662336" behindDoc="0" locked="0" layoutInCell="1" allowOverlap="1" wp14:anchorId="7001C628" wp14:editId="0F1BDD00">
                 <wp:simplePos x="0" y="0"/>
                 <wp:positionH relativeFrom="column">
                   <wp:posOffset>2879598</wp:posOffset>
@@ -3836,7 +4442,7 @@
               </wp:anchor>
             </w:drawing>
           </mc:Choice>
-          <mc:Fallback xmlns:a="http://schemas.openxmlformats.org/drawingml/2006/main">
+          <mc:Fallback xmlns:a="http://schemas.openxmlformats.org/drawingml/2006/main" xmlns:w16du="http://schemas.microsoft.com/office/word/2023/wordml/word16du" xmlns:oel="http://schemas.microsoft.com/office/2019/extlst">
             <w:pict>
               <v:group id="Group 3824" style="width:5.97pt;height:0.592pt;position:absolute;z-index:128;mso-position-horizontal-relative:text;mso-position-horizontal:absolute;margin-left:226.74pt;mso-position-vertical-relative:text;margin-top:-1.41534pt;" coordsize="758,75">
                 <v:shape id="Shape 494" style="position:absolute;width:758;height:0;left:0;top:0;" coordsize="75819,0" path="m0,0l75819,0">
@@ -3849,7 +4455,10 @@
         </mc:AlternateContent>
       </w:r>
       <w:r>
-        <w:t xml:space="preserve">详细描述根据温度数据得到平均换热系数 </w:t>
+        <w:t>详细描述根据温度数据得到平均换热系数</w:t>
+      </w:r>
+      <w:r>
+        <w:t xml:space="preserve"> </w:t>
       </w:r>
       <w:r>
         <w:rPr>
@@ -3882,24 +4491,26 @@
         </w:numPr>
         <w:spacing w:after="91" w:line="341" w:lineRule="auto"/>
         <w:ind w:right="0" w:hanging="653"/>
-      </w:pPr>
-      <w:r>
-        <w:t xml:space="preserve">讨论实验过程中观察到的几个重要现象。比如，对比强制对流气流速度对圆柱温度变化速率 </w:t>
-      </w:r>
-      <w:r>
-        <w:rPr>
-          <w:rFonts w:ascii="Times New Roman" w:eastAsia="Times New Roman" w:hAnsi="Times New Roman" w:cs="Times New Roman"/>
-        </w:rPr>
-        <w:t>dt/d</w:t>
-      </w:r>
-      <w:r>
-        <w:rPr>
-          <w:rFonts w:ascii="Segoe UI Symbol" w:eastAsia="Segoe UI Symbol" w:hAnsi="Segoe UI Symbol" w:cs="Segoe UI Symbol"/>
-        </w:rPr>
-        <w:t></w:t>
-      </w:r>
-      <w:r>
-        <w:t>的影响。</w:t>
+        <w:rPr>
+          <w:rFonts w:hint="eastAsia"/>
+        </w:rPr>
+      </w:pPr>
+      <w:r>
+        <w:t>讨论实验过程中观察到的几个重要现象。比如，对比强制对流气流速度对圆柱温度变化速率</w:t>
+      </w:r>
+      <w:r>
+        <w:t xml:space="preserve"> </w:t>
+      </w:r>
+      <m:oMath>
+        <m:r>
+          <w:rPr>
+            <w:rFonts w:ascii="Cambria Math" w:hAnsi="Cambria Math"/>
+          </w:rPr>
+          <m:t>dt/dτ</m:t>
+        </m:r>
+      </m:oMath>
+      <w:r>
+        <w:t>的影响</w:t>
       </w:r>
     </w:p>
     <w:p>
@@ -3912,7 +4523,10 @@
         <w:ind w:right="0" w:hanging="653"/>
       </w:pPr>
       <w:r>
-        <w:t xml:space="preserve">根据流体横掠单管的实验关联式（见公式 </w:t>
+        <w:t>根据流体横掠单管的实验关联式（见公式</w:t>
+      </w:r>
+      <w:r>
+        <w:t xml:space="preserve"> </w:t>
       </w:r>
       <w:r>
         <w:rPr>
@@ -3939,7 +4553,10 @@
         <w:ind w:left="723" w:right="0"/>
       </w:pPr>
       <w:r>
-        <w:t xml:space="preserve">热中的 </w:t>
+        <w:t>热中的</w:t>
+      </w:r>
+      <w:r>
+        <w:t xml:space="preserve"> </w:t>
       </w:r>
       <m:oMath>
         <m:bar>
@@ -4054,7 +4671,6 @@
         <w:ind w:right="0" w:hanging="653"/>
       </w:pPr>
       <w:r>
-        <w:lastRenderedPageBreak/>
         <w:t>分析实验中的误差来源，以及它们对实验结果的影响。</w:t>
       </w:r>
     </w:p>
@@ -4110,7 +4726,7 @@
 </file>
 
 <file path=word/endnotes.xml><?xml version="1.0" encoding="utf-8"?>
-<w:endnotes xmlns:wpc="http://schemas.microsoft.com/office/word/2010/wordprocessingCanvas" xmlns:cx="http://schemas.microsoft.com/office/drawing/2014/chartex" xmlns:cx1="http://schemas.microsoft.com/office/drawing/2015/9/8/chartex" xmlns:cx2="http://schemas.microsoft.com/office/drawing/2015/10/21/chartex" xmlns:cx3="http://schemas.microsoft.com/office/drawing/2016/5/9/chartex" xmlns:cx4="http://schemas.microsoft.com/office/drawing/2016/5/10/chartex" xmlns:cx5="http://schemas.microsoft.com/office/drawing/2016/5/11/chartex" xmlns:cx6="http://schemas.microsoft.com/office/drawing/2016/5/12/chartex" xmlns:cx7="http://schemas.microsoft.com/office/drawing/2016/5/13/chartex" xmlns:cx8="http://schemas.microsoft.com/office/drawing/2016/5/14/chartex" xmlns:mc="http://schemas.openxmlformats.org/markup-compatibility/2006" xmlns:aink="http://schemas.microsoft.com/office/drawing/2016/ink" xmlns:am3d="http://schemas.microsoft.com/office/drawing/2017/model3d" xmlns:o="urn:schemas-microsoft-com:office:office" xmlns:oel="http://schemas.microsoft.com/office/2019/extlst" xmlns:r="http://schemas.openxmlformats.org/officeDocument/2006/relationships" xmlns:m="http://schemas.openxmlformats.org/officeDocument/2006/math" xmlns:v="urn:schemas-microsoft-com:vml" xmlns:wp14="http://schemas.microsoft.com/office/word/2010/wordprocessingDrawing" xmlns:wp="http://schemas.openxmlformats.org/drawingml/2006/wordprocessingDrawing" xmlns:w10="urn:schemas-microsoft-com:office:word" xmlns:w="http://schemas.openxmlformats.org/wordprocessingml/2006/main" xmlns:w14="http://schemas.microsoft.com/office/word/2010/wordml" xmlns:w15="http://schemas.microsoft.com/office/word/2012/wordml" xmlns:w16cex="http://schemas.microsoft.com/office/word/2018/wordml/cex" xmlns:w16cid="http://schemas.microsoft.com/office/word/2016/wordml/cid" xmlns:w16="http://schemas.microsoft.com/office/word/2018/wordml" xmlns:w16du="http://schemas.microsoft.com/office/word/2023/wordml/word16du" xmlns:w16sdtdh="http://schemas.microsoft.com/office/word/2020/wordml/sdtdatahash" xmlns:w16se="http://schemas.microsoft.com/office/word/2015/wordml/symex" xmlns:wpg="http://schemas.microsoft.com/office/word/2010/wordprocessingGroup" xmlns:wpi="http://schemas.microsoft.com/office/word/2010/wordprocessingInk" xmlns:wne="http://schemas.microsoft.com/office/word/2006/wordml" xmlns:wps="http://schemas.microsoft.com/office/word/2010/wordprocessingShape" mc:Ignorable="w14 w15 w16se w16cid w16 w16cex w16sdtdh w16du wp14">
+<w:endnotes xmlns:wpc="http://schemas.microsoft.com/office/word/2010/wordprocessingCanvas" xmlns:cx="http://schemas.microsoft.com/office/drawing/2014/chartex" xmlns:cx1="http://schemas.microsoft.com/office/drawing/2015/9/8/chartex" xmlns:cx2="http://schemas.microsoft.com/office/drawing/2015/10/21/chartex" xmlns:cx3="http://schemas.microsoft.com/office/drawing/2016/5/9/chartex" xmlns:cx4="http://schemas.microsoft.com/office/drawing/2016/5/10/chartex" xmlns:cx5="http://schemas.microsoft.com/office/drawing/2016/5/11/chartex" xmlns:cx6="http://schemas.microsoft.com/office/drawing/2016/5/12/chartex" xmlns:cx7="http://schemas.microsoft.com/office/drawing/2016/5/13/chartex" xmlns:cx8="http://schemas.microsoft.com/office/drawing/2016/5/14/chartex" xmlns:mc="http://schemas.openxmlformats.org/markup-compatibility/2006" xmlns:aink="http://schemas.microsoft.com/office/drawing/2016/ink" xmlns:am3d="http://schemas.microsoft.com/office/drawing/2017/model3d" xmlns:o="urn:schemas-microsoft-com:office:office" xmlns:r="http://schemas.openxmlformats.org/officeDocument/2006/relationships" xmlns:m="http://schemas.openxmlformats.org/officeDocument/2006/math" xmlns:v="urn:schemas-microsoft-com:vml" xmlns:wp14="http://schemas.microsoft.com/office/word/2010/wordprocessingDrawing" xmlns:wp="http://schemas.openxmlformats.org/drawingml/2006/wordprocessingDrawing" xmlns:w10="urn:schemas-microsoft-com:office:word" xmlns:w="http://schemas.openxmlformats.org/wordprocessingml/2006/main" xmlns:w14="http://schemas.microsoft.com/office/word/2010/wordml" xmlns:w15="http://schemas.microsoft.com/office/word/2012/wordml" xmlns:w16cex="http://schemas.microsoft.com/office/word/2018/wordml/cex" xmlns:w16cid="http://schemas.microsoft.com/office/word/2016/wordml/cid" xmlns:w16="http://schemas.microsoft.com/office/word/2018/wordml" xmlns:w16sdtdh="http://schemas.microsoft.com/office/word/2020/wordml/sdtdatahash" xmlns:w16se="http://schemas.microsoft.com/office/word/2015/wordml/symex" xmlns:wpg="http://schemas.microsoft.com/office/word/2010/wordprocessingGroup" xmlns:wpi="http://schemas.microsoft.com/office/word/2010/wordprocessingInk" xmlns:wne="http://schemas.microsoft.com/office/word/2006/wordml" xmlns:wps="http://schemas.microsoft.com/office/word/2010/wordprocessingShape" mc:Ignorable="w14 w15 w16se w16cid w16 w16cex w16sdtdh wp14">
   <w:endnote w:type="separator" w:id="-1">
     <w:p>
       <w:pPr>
@@ -4135,7 +4751,7 @@
 </file>
 
 <file path=word/footer1.xml><?xml version="1.0" encoding="utf-8"?>
-<w:ftr xmlns:wpc="http://schemas.microsoft.com/office/word/2010/wordprocessingCanvas" xmlns:cx="http://schemas.microsoft.com/office/drawing/2014/chartex" xmlns:cx1="http://schemas.microsoft.com/office/drawing/2015/9/8/chartex" xmlns:cx2="http://schemas.microsoft.com/office/drawing/2015/10/21/chartex" xmlns:cx3="http://schemas.microsoft.com/office/drawing/2016/5/9/chartex" xmlns:cx4="http://schemas.microsoft.com/office/drawing/2016/5/10/chartex" xmlns:cx5="http://schemas.microsoft.com/office/drawing/2016/5/11/chartex" xmlns:cx6="http://schemas.microsoft.com/office/drawing/2016/5/12/chartex" xmlns:cx7="http://schemas.microsoft.com/office/drawing/2016/5/13/chartex" xmlns:cx8="http://schemas.microsoft.com/office/drawing/2016/5/14/chartex" xmlns:mc="http://schemas.openxmlformats.org/markup-compatibility/2006" xmlns:aink="http://schemas.microsoft.com/office/drawing/2016/ink" xmlns:am3d="http://schemas.microsoft.com/office/drawing/2017/model3d" xmlns:o="urn:schemas-microsoft-com:office:office" xmlns:oel="http://schemas.microsoft.com/office/2019/extlst" xmlns:r="http://schemas.openxmlformats.org/officeDocument/2006/relationships" xmlns:m="http://schemas.openxmlformats.org/officeDocument/2006/math" xmlns:v="urn:schemas-microsoft-com:vml" xmlns:wp14="http://schemas.microsoft.com/office/word/2010/wordprocessingDrawing" xmlns:wp="http://schemas.openxmlformats.org/drawingml/2006/wordprocessingDrawing" xmlns:w10="urn:schemas-microsoft-com:office:word" xmlns:w="http://schemas.openxmlformats.org/wordprocessingml/2006/main" xmlns:w14="http://schemas.microsoft.com/office/word/2010/wordml" xmlns:w15="http://schemas.microsoft.com/office/word/2012/wordml" xmlns:w16cex="http://schemas.microsoft.com/office/word/2018/wordml/cex" xmlns:w16cid="http://schemas.microsoft.com/office/word/2016/wordml/cid" xmlns:w16="http://schemas.microsoft.com/office/word/2018/wordml" xmlns:w16du="http://schemas.microsoft.com/office/word/2023/wordml/word16du" xmlns:w16sdtdh="http://schemas.microsoft.com/office/word/2020/wordml/sdtdatahash" xmlns:w16se="http://schemas.microsoft.com/office/word/2015/wordml/symex" xmlns:wpg="http://schemas.microsoft.com/office/word/2010/wordprocessingGroup" xmlns:wpi="http://schemas.microsoft.com/office/word/2010/wordprocessingInk" xmlns:wne="http://schemas.microsoft.com/office/word/2006/wordml" xmlns:wps="http://schemas.microsoft.com/office/word/2010/wordprocessingShape" mc:Ignorable="w14 w15 w16se w16cid w16 w16cex w16sdtdh w16du wp14">
+<w:ftr xmlns:wpc="http://schemas.microsoft.com/office/word/2010/wordprocessingCanvas" xmlns:cx="http://schemas.microsoft.com/office/drawing/2014/chartex" xmlns:cx1="http://schemas.microsoft.com/office/drawing/2015/9/8/chartex" xmlns:cx2="http://schemas.microsoft.com/office/drawing/2015/10/21/chartex" xmlns:cx3="http://schemas.microsoft.com/office/drawing/2016/5/9/chartex" xmlns:cx4="http://schemas.microsoft.com/office/drawing/2016/5/10/chartex" xmlns:cx5="http://schemas.microsoft.com/office/drawing/2016/5/11/chartex" xmlns:cx6="http://schemas.microsoft.com/office/drawing/2016/5/12/chartex" xmlns:cx7="http://schemas.microsoft.com/office/drawing/2016/5/13/chartex" xmlns:cx8="http://schemas.microsoft.com/office/drawing/2016/5/14/chartex" xmlns:mc="http://schemas.openxmlformats.org/markup-compatibility/2006" xmlns:aink="http://schemas.microsoft.com/office/drawing/2016/ink" xmlns:am3d="http://schemas.microsoft.com/office/drawing/2017/model3d" xmlns:o="urn:schemas-microsoft-com:office:office" xmlns:r="http://schemas.openxmlformats.org/officeDocument/2006/relationships" xmlns:m="http://schemas.openxmlformats.org/officeDocument/2006/math" xmlns:v="urn:schemas-microsoft-com:vml" xmlns:wp14="http://schemas.microsoft.com/office/word/2010/wordprocessingDrawing" xmlns:wp="http://schemas.openxmlformats.org/drawingml/2006/wordprocessingDrawing" xmlns:w10="urn:schemas-microsoft-com:office:word" xmlns:w="http://schemas.openxmlformats.org/wordprocessingml/2006/main" xmlns:w14="http://schemas.microsoft.com/office/word/2010/wordml" xmlns:w15="http://schemas.microsoft.com/office/word/2012/wordml" xmlns:w16cex="http://schemas.microsoft.com/office/word/2018/wordml/cex" xmlns:w16cid="http://schemas.microsoft.com/office/word/2016/wordml/cid" xmlns:w16="http://schemas.microsoft.com/office/word/2018/wordml" xmlns:w16sdtdh="http://schemas.microsoft.com/office/word/2020/wordml/sdtdatahash" xmlns:w16se="http://schemas.microsoft.com/office/word/2015/wordml/symex" xmlns:wpg="http://schemas.microsoft.com/office/word/2010/wordprocessingGroup" xmlns:wpi="http://schemas.microsoft.com/office/word/2010/wordprocessingInk" xmlns:wne="http://schemas.microsoft.com/office/word/2006/wordml" xmlns:wps="http://schemas.microsoft.com/office/word/2010/wordprocessingShape" mc:Ignorable="w14 w15 w16se w16cid w16 w16cex w16sdtdh wp14">
   <w:p>
     <w:pPr>
       <w:spacing w:after="0" w:line="259" w:lineRule="auto"/>
@@ -4168,7 +4784,7 @@
 </file>
 
 <file path=word/footer2.xml><?xml version="1.0" encoding="utf-8"?>
-<w:ftr xmlns:wpc="http://schemas.microsoft.com/office/word/2010/wordprocessingCanvas" xmlns:cx="http://schemas.microsoft.com/office/drawing/2014/chartex" xmlns:cx1="http://schemas.microsoft.com/office/drawing/2015/9/8/chartex" xmlns:cx2="http://schemas.microsoft.com/office/drawing/2015/10/21/chartex" xmlns:cx3="http://schemas.microsoft.com/office/drawing/2016/5/9/chartex" xmlns:cx4="http://schemas.microsoft.com/office/drawing/2016/5/10/chartex" xmlns:cx5="http://schemas.microsoft.com/office/drawing/2016/5/11/chartex" xmlns:cx6="http://schemas.microsoft.com/office/drawing/2016/5/12/chartex" xmlns:cx7="http://schemas.microsoft.com/office/drawing/2016/5/13/chartex" xmlns:cx8="http://schemas.microsoft.com/office/drawing/2016/5/14/chartex" xmlns:mc="http://schemas.openxmlformats.org/markup-compatibility/2006" xmlns:aink="http://schemas.microsoft.com/office/drawing/2016/ink" xmlns:am3d="http://schemas.microsoft.com/office/drawing/2017/model3d" xmlns:o="urn:schemas-microsoft-com:office:office" xmlns:oel="http://schemas.microsoft.com/office/2019/extlst" xmlns:r="http://schemas.openxmlformats.org/officeDocument/2006/relationships" xmlns:m="http://schemas.openxmlformats.org/officeDocument/2006/math" xmlns:v="urn:schemas-microsoft-com:vml" xmlns:wp14="http://schemas.microsoft.com/office/word/2010/wordprocessingDrawing" xmlns:wp="http://schemas.openxmlformats.org/drawingml/2006/wordprocessingDrawing" xmlns:w10="urn:schemas-microsoft-com:office:word" xmlns:w="http://schemas.openxmlformats.org/wordprocessingml/2006/main" xmlns:w14="http://schemas.microsoft.com/office/word/2010/wordml" xmlns:w15="http://schemas.microsoft.com/office/word/2012/wordml" xmlns:w16cex="http://schemas.microsoft.com/office/word/2018/wordml/cex" xmlns:w16cid="http://schemas.microsoft.com/office/word/2016/wordml/cid" xmlns:w16="http://schemas.microsoft.com/office/word/2018/wordml" xmlns:w16du="http://schemas.microsoft.com/office/word/2023/wordml/word16du" xmlns:w16sdtdh="http://schemas.microsoft.com/office/word/2020/wordml/sdtdatahash" xmlns:w16se="http://schemas.microsoft.com/office/word/2015/wordml/symex" xmlns:wpg="http://schemas.microsoft.com/office/word/2010/wordprocessingGroup" xmlns:wpi="http://schemas.microsoft.com/office/word/2010/wordprocessingInk" xmlns:wne="http://schemas.microsoft.com/office/word/2006/wordml" xmlns:wps="http://schemas.microsoft.com/office/word/2010/wordprocessingShape" mc:Ignorable="w14 w15 w16se w16cid w16 w16cex w16sdtdh w16du wp14">
+<w:ftr xmlns:wpc="http://schemas.microsoft.com/office/word/2010/wordprocessingCanvas" xmlns:cx="http://schemas.microsoft.com/office/drawing/2014/chartex" xmlns:cx1="http://schemas.microsoft.com/office/drawing/2015/9/8/chartex" xmlns:cx2="http://schemas.microsoft.com/office/drawing/2015/10/21/chartex" xmlns:cx3="http://schemas.microsoft.com/office/drawing/2016/5/9/chartex" xmlns:cx4="http://schemas.microsoft.com/office/drawing/2016/5/10/chartex" xmlns:cx5="http://schemas.microsoft.com/office/drawing/2016/5/11/chartex" xmlns:cx6="http://schemas.microsoft.com/office/drawing/2016/5/12/chartex" xmlns:cx7="http://schemas.microsoft.com/office/drawing/2016/5/13/chartex" xmlns:cx8="http://schemas.microsoft.com/office/drawing/2016/5/14/chartex" xmlns:mc="http://schemas.openxmlformats.org/markup-compatibility/2006" xmlns:aink="http://schemas.microsoft.com/office/drawing/2016/ink" xmlns:am3d="http://schemas.microsoft.com/office/drawing/2017/model3d" xmlns:o="urn:schemas-microsoft-com:office:office" xmlns:r="http://schemas.openxmlformats.org/officeDocument/2006/relationships" xmlns:m="http://schemas.openxmlformats.org/officeDocument/2006/math" xmlns:v="urn:schemas-microsoft-com:vml" xmlns:wp14="http://schemas.microsoft.com/office/word/2010/wordprocessingDrawing" xmlns:wp="http://schemas.openxmlformats.org/drawingml/2006/wordprocessingDrawing" xmlns:w10="urn:schemas-microsoft-com:office:word" xmlns:w="http://schemas.openxmlformats.org/wordprocessingml/2006/main" xmlns:w14="http://schemas.microsoft.com/office/word/2010/wordml" xmlns:w15="http://schemas.microsoft.com/office/word/2012/wordml" xmlns:w16cex="http://schemas.microsoft.com/office/word/2018/wordml/cex" xmlns:w16cid="http://schemas.microsoft.com/office/word/2016/wordml/cid" xmlns:w16="http://schemas.microsoft.com/office/word/2018/wordml" xmlns:w16sdtdh="http://schemas.microsoft.com/office/word/2020/wordml/sdtdatahash" xmlns:w16se="http://schemas.microsoft.com/office/word/2015/wordml/symex" xmlns:wpg="http://schemas.microsoft.com/office/word/2010/wordprocessingGroup" xmlns:wpi="http://schemas.microsoft.com/office/word/2010/wordprocessingInk" xmlns:wne="http://schemas.microsoft.com/office/word/2006/wordml" xmlns:wps="http://schemas.microsoft.com/office/word/2010/wordprocessingShape" mc:Ignorable="w14 w15 w16se w16cid w16 w16cex w16sdtdh wp14">
   <w:p>
     <w:pPr>
       <w:spacing w:after="0" w:line="259" w:lineRule="auto"/>
@@ -4201,7 +4817,7 @@
 </file>
 
 <file path=word/footer3.xml><?xml version="1.0" encoding="utf-8"?>
-<w:ftr xmlns:wpc="http://schemas.microsoft.com/office/word/2010/wordprocessingCanvas" xmlns:cx="http://schemas.microsoft.com/office/drawing/2014/chartex" xmlns:cx1="http://schemas.microsoft.com/office/drawing/2015/9/8/chartex" xmlns:cx2="http://schemas.microsoft.com/office/drawing/2015/10/21/chartex" xmlns:cx3="http://schemas.microsoft.com/office/drawing/2016/5/9/chartex" xmlns:cx4="http://schemas.microsoft.com/office/drawing/2016/5/10/chartex" xmlns:cx5="http://schemas.microsoft.com/office/drawing/2016/5/11/chartex" xmlns:cx6="http://schemas.microsoft.com/office/drawing/2016/5/12/chartex" xmlns:cx7="http://schemas.microsoft.com/office/drawing/2016/5/13/chartex" xmlns:cx8="http://schemas.microsoft.com/office/drawing/2016/5/14/chartex" xmlns:mc="http://schemas.openxmlformats.org/markup-compatibility/2006" xmlns:aink="http://schemas.microsoft.com/office/drawing/2016/ink" xmlns:am3d="http://schemas.microsoft.com/office/drawing/2017/model3d" xmlns:o="urn:schemas-microsoft-com:office:office" xmlns:oel="http://schemas.microsoft.com/office/2019/extlst" xmlns:r="http://schemas.openxmlformats.org/officeDocument/2006/relationships" xmlns:m="http://schemas.openxmlformats.org/officeDocument/2006/math" xmlns:v="urn:schemas-microsoft-com:vml" xmlns:wp14="http://schemas.microsoft.com/office/word/2010/wordprocessingDrawing" xmlns:wp="http://schemas.openxmlformats.org/drawingml/2006/wordprocessingDrawing" xmlns:w10="urn:schemas-microsoft-com:office:word" xmlns:w="http://schemas.openxmlformats.org/wordprocessingml/2006/main" xmlns:w14="http://schemas.microsoft.com/office/word/2010/wordml" xmlns:w15="http://schemas.microsoft.com/office/word/2012/wordml" xmlns:w16cex="http://schemas.microsoft.com/office/word/2018/wordml/cex" xmlns:w16cid="http://schemas.microsoft.com/office/word/2016/wordml/cid" xmlns:w16="http://schemas.microsoft.com/office/word/2018/wordml" xmlns:w16du="http://schemas.microsoft.com/office/word/2023/wordml/word16du" xmlns:w16sdtdh="http://schemas.microsoft.com/office/word/2020/wordml/sdtdatahash" xmlns:w16se="http://schemas.microsoft.com/office/word/2015/wordml/symex" xmlns:wpg="http://schemas.microsoft.com/office/word/2010/wordprocessingGroup" xmlns:wpi="http://schemas.microsoft.com/office/word/2010/wordprocessingInk" xmlns:wne="http://schemas.microsoft.com/office/word/2006/wordml" xmlns:wps="http://schemas.microsoft.com/office/word/2010/wordprocessingShape" mc:Ignorable="w14 w15 w16se w16cid w16 w16cex w16sdtdh w16du wp14">
+<w:ftr xmlns:wpc="http://schemas.microsoft.com/office/word/2010/wordprocessingCanvas" xmlns:cx="http://schemas.microsoft.com/office/drawing/2014/chartex" xmlns:cx1="http://schemas.microsoft.com/office/drawing/2015/9/8/chartex" xmlns:cx2="http://schemas.microsoft.com/office/drawing/2015/10/21/chartex" xmlns:cx3="http://schemas.microsoft.com/office/drawing/2016/5/9/chartex" xmlns:cx4="http://schemas.microsoft.com/office/drawing/2016/5/10/chartex" xmlns:cx5="http://schemas.microsoft.com/office/drawing/2016/5/11/chartex" xmlns:cx6="http://schemas.microsoft.com/office/drawing/2016/5/12/chartex" xmlns:cx7="http://schemas.microsoft.com/office/drawing/2016/5/13/chartex" xmlns:cx8="http://schemas.microsoft.com/office/drawing/2016/5/14/chartex" xmlns:mc="http://schemas.openxmlformats.org/markup-compatibility/2006" xmlns:aink="http://schemas.microsoft.com/office/drawing/2016/ink" xmlns:am3d="http://schemas.microsoft.com/office/drawing/2017/model3d" xmlns:o="urn:schemas-microsoft-com:office:office" xmlns:r="http://schemas.openxmlformats.org/officeDocument/2006/relationships" xmlns:m="http://schemas.openxmlformats.org/officeDocument/2006/math" xmlns:v="urn:schemas-microsoft-com:vml" xmlns:wp14="http://schemas.microsoft.com/office/word/2010/wordprocessingDrawing" xmlns:wp="http://schemas.openxmlformats.org/drawingml/2006/wordprocessingDrawing" xmlns:w10="urn:schemas-microsoft-com:office:word" xmlns:w="http://schemas.openxmlformats.org/wordprocessingml/2006/main" xmlns:w14="http://schemas.microsoft.com/office/word/2010/wordml" xmlns:w15="http://schemas.microsoft.com/office/word/2012/wordml" xmlns:w16cex="http://schemas.microsoft.com/office/word/2018/wordml/cex" xmlns:w16cid="http://schemas.microsoft.com/office/word/2016/wordml/cid" xmlns:w16="http://schemas.microsoft.com/office/word/2018/wordml" xmlns:w16sdtdh="http://schemas.microsoft.com/office/word/2020/wordml/sdtdatahash" xmlns:w16se="http://schemas.microsoft.com/office/word/2015/wordml/symex" xmlns:wpg="http://schemas.microsoft.com/office/word/2010/wordprocessingGroup" xmlns:wpi="http://schemas.microsoft.com/office/word/2010/wordprocessingInk" xmlns:wne="http://schemas.microsoft.com/office/word/2006/wordml" xmlns:wps="http://schemas.microsoft.com/office/word/2010/wordprocessingShape" mc:Ignorable="w14 w15 w16se w16cid w16 w16cex w16sdtdh wp14">
   <w:p>
     <w:pPr>
       <w:spacing w:after="160" w:line="259" w:lineRule="auto"/>
@@ -4213,7 +4829,7 @@
 </file>
 
 <file path=word/footnotes.xml><?xml version="1.0" encoding="utf-8"?>
-<w:footnotes xmlns:wpc="http://schemas.microsoft.com/office/word/2010/wordprocessingCanvas" xmlns:cx="http://schemas.microsoft.com/office/drawing/2014/chartex" xmlns:cx1="http://schemas.microsoft.com/office/drawing/2015/9/8/chartex" xmlns:cx2="http://schemas.microsoft.com/office/drawing/2015/10/21/chartex" xmlns:cx3="http://schemas.microsoft.com/office/drawing/2016/5/9/chartex" xmlns:cx4="http://schemas.microsoft.com/office/drawing/2016/5/10/chartex" xmlns:cx5="http://schemas.microsoft.com/office/drawing/2016/5/11/chartex" xmlns:cx6="http://schemas.microsoft.com/office/drawing/2016/5/12/chartex" xmlns:cx7="http://schemas.microsoft.com/office/drawing/2016/5/13/chartex" xmlns:cx8="http://schemas.microsoft.com/office/drawing/2016/5/14/chartex" xmlns:mc="http://schemas.openxmlformats.org/markup-compatibility/2006" xmlns:aink="http://schemas.microsoft.com/office/drawing/2016/ink" xmlns:am3d="http://schemas.microsoft.com/office/drawing/2017/model3d" xmlns:o="urn:schemas-microsoft-com:office:office" xmlns:oel="http://schemas.microsoft.com/office/2019/extlst" xmlns:r="http://schemas.openxmlformats.org/officeDocument/2006/relationships" xmlns:m="http://schemas.openxmlformats.org/officeDocument/2006/math" xmlns:v="urn:schemas-microsoft-com:vml" xmlns:wp14="http://schemas.microsoft.com/office/word/2010/wordprocessingDrawing" xmlns:wp="http://schemas.openxmlformats.org/drawingml/2006/wordprocessingDrawing" xmlns:w10="urn:schemas-microsoft-com:office:word" xmlns:w="http://schemas.openxmlformats.org/wordprocessingml/2006/main" xmlns:w14="http://schemas.microsoft.com/office/word/2010/wordml" xmlns:w15="http://schemas.microsoft.com/office/word/2012/wordml" xmlns:w16cex="http://schemas.microsoft.com/office/word/2018/wordml/cex" xmlns:w16cid="http://schemas.microsoft.com/office/word/2016/wordml/cid" xmlns:w16="http://schemas.microsoft.com/office/word/2018/wordml" xmlns:w16du="http://schemas.microsoft.com/office/word/2023/wordml/word16du" xmlns:w16sdtdh="http://schemas.microsoft.com/office/word/2020/wordml/sdtdatahash" xmlns:w16se="http://schemas.microsoft.com/office/word/2015/wordml/symex" xmlns:wpg="http://schemas.microsoft.com/office/word/2010/wordprocessingGroup" xmlns:wpi="http://schemas.microsoft.com/office/word/2010/wordprocessingInk" xmlns:wne="http://schemas.microsoft.com/office/word/2006/wordml" xmlns:wps="http://schemas.microsoft.com/office/word/2010/wordprocessingShape" mc:Ignorable="w14 w15 w16se w16cid w16 w16cex w16sdtdh w16du wp14">
+<w:footnotes xmlns:wpc="http://schemas.microsoft.com/office/word/2010/wordprocessingCanvas" xmlns:cx="http://schemas.microsoft.com/office/drawing/2014/chartex" xmlns:cx1="http://schemas.microsoft.com/office/drawing/2015/9/8/chartex" xmlns:cx2="http://schemas.microsoft.com/office/drawing/2015/10/21/chartex" xmlns:cx3="http://schemas.microsoft.com/office/drawing/2016/5/9/chartex" xmlns:cx4="http://schemas.microsoft.com/office/drawing/2016/5/10/chartex" xmlns:cx5="http://schemas.microsoft.com/office/drawing/2016/5/11/chartex" xmlns:cx6="http://schemas.microsoft.com/office/drawing/2016/5/12/chartex" xmlns:cx7="http://schemas.microsoft.com/office/drawing/2016/5/13/chartex" xmlns:cx8="http://schemas.microsoft.com/office/drawing/2016/5/14/chartex" xmlns:mc="http://schemas.openxmlformats.org/markup-compatibility/2006" xmlns:aink="http://schemas.microsoft.com/office/drawing/2016/ink" xmlns:am3d="http://schemas.microsoft.com/office/drawing/2017/model3d" xmlns:o="urn:schemas-microsoft-com:office:office" xmlns:r="http://schemas.openxmlformats.org/officeDocument/2006/relationships" xmlns:m="http://schemas.openxmlformats.org/officeDocument/2006/math" xmlns:v="urn:schemas-microsoft-com:vml" xmlns:wp14="http://schemas.microsoft.com/office/word/2010/wordprocessingDrawing" xmlns:wp="http://schemas.openxmlformats.org/drawingml/2006/wordprocessingDrawing" xmlns:w10="urn:schemas-microsoft-com:office:word" xmlns:w="http://schemas.openxmlformats.org/wordprocessingml/2006/main" xmlns:w14="http://schemas.microsoft.com/office/word/2010/wordml" xmlns:w15="http://schemas.microsoft.com/office/word/2012/wordml" xmlns:w16cex="http://schemas.microsoft.com/office/word/2018/wordml/cex" xmlns:w16cid="http://schemas.microsoft.com/office/word/2016/wordml/cid" xmlns:w16="http://schemas.microsoft.com/office/word/2018/wordml" xmlns:w16sdtdh="http://schemas.microsoft.com/office/word/2020/wordml/sdtdatahash" xmlns:w16se="http://schemas.microsoft.com/office/word/2015/wordml/symex" xmlns:wpg="http://schemas.microsoft.com/office/word/2010/wordprocessingGroup" xmlns:wpi="http://schemas.microsoft.com/office/word/2010/wordprocessingInk" xmlns:wne="http://schemas.microsoft.com/office/word/2006/wordml" xmlns:wps="http://schemas.microsoft.com/office/word/2010/wordprocessingShape" mc:Ignorable="w14 w15 w16se w16cid w16 w16cex w16sdtdh wp14">
   <w:footnote w:type="separator" w:id="-1">
     <w:p>
       <w:pPr>
@@ -4238,7 +4854,7 @@
 </file>
 
 <file path=word/numbering.xml><?xml version="1.0" encoding="utf-8"?>
-<w:numbering xmlns:wpc="http://schemas.microsoft.com/office/word/2010/wordprocessingCanvas" xmlns:cx="http://schemas.microsoft.com/office/drawing/2014/chartex" xmlns:cx1="http://schemas.microsoft.com/office/drawing/2015/9/8/chartex" xmlns:cx2="http://schemas.microsoft.com/office/drawing/2015/10/21/chartex" xmlns:cx3="http://schemas.microsoft.com/office/drawing/2016/5/9/chartex" xmlns:cx4="http://schemas.microsoft.com/office/drawing/2016/5/10/chartex" xmlns:cx5="http://schemas.microsoft.com/office/drawing/2016/5/11/chartex" xmlns:cx6="http://schemas.microsoft.com/office/drawing/2016/5/12/chartex" xmlns:cx7="http://schemas.microsoft.com/office/drawing/2016/5/13/chartex" xmlns:cx8="http://schemas.microsoft.com/office/drawing/2016/5/14/chartex" xmlns:mc="http://schemas.openxmlformats.org/markup-compatibility/2006" xmlns:aink="http://schemas.microsoft.com/office/drawing/2016/ink" xmlns:am3d="http://schemas.microsoft.com/office/drawing/2017/model3d" xmlns:o="urn:schemas-microsoft-com:office:office" xmlns:oel="http://schemas.microsoft.com/office/2019/extlst" xmlns:r="http://schemas.openxmlformats.org/officeDocument/2006/relationships" xmlns:m="http://schemas.openxmlformats.org/officeDocument/2006/math" xmlns:v="urn:schemas-microsoft-com:vml" xmlns:wp14="http://schemas.microsoft.com/office/word/2010/wordprocessingDrawing" xmlns:wp="http://schemas.openxmlformats.org/drawingml/2006/wordprocessingDrawing" xmlns:w10="urn:schemas-microsoft-com:office:word" xmlns:w="http://schemas.openxmlformats.org/wordprocessingml/2006/main" xmlns:w14="http://schemas.microsoft.com/office/word/2010/wordml" xmlns:w15="http://schemas.microsoft.com/office/word/2012/wordml" xmlns:w16cex="http://schemas.microsoft.com/office/word/2018/wordml/cex" xmlns:w16cid="http://schemas.microsoft.com/office/word/2016/wordml/cid" xmlns:w16="http://schemas.microsoft.com/office/word/2018/wordml" xmlns:w16du="http://schemas.microsoft.com/office/word/2023/wordml/word16du" xmlns:w16sdtdh="http://schemas.microsoft.com/office/word/2020/wordml/sdtdatahash" xmlns:w16se="http://schemas.microsoft.com/office/word/2015/wordml/symex" xmlns:wpg="http://schemas.microsoft.com/office/word/2010/wordprocessingGroup" xmlns:wpi="http://schemas.microsoft.com/office/word/2010/wordprocessingInk" xmlns:wne="http://schemas.microsoft.com/office/word/2006/wordml" xmlns:wps="http://schemas.microsoft.com/office/word/2010/wordprocessingShape" mc:Ignorable="w14 w15 w16se w16cid w16 w16cex w16sdtdh w16du wp14">
+<w:numbering xmlns:wpc="http://schemas.microsoft.com/office/word/2010/wordprocessingCanvas" xmlns:cx="http://schemas.microsoft.com/office/drawing/2014/chartex" xmlns:cx1="http://schemas.microsoft.com/office/drawing/2015/9/8/chartex" xmlns:cx2="http://schemas.microsoft.com/office/drawing/2015/10/21/chartex" xmlns:cx3="http://schemas.microsoft.com/office/drawing/2016/5/9/chartex" xmlns:cx4="http://schemas.microsoft.com/office/drawing/2016/5/10/chartex" xmlns:cx5="http://schemas.microsoft.com/office/drawing/2016/5/11/chartex" xmlns:cx6="http://schemas.microsoft.com/office/drawing/2016/5/12/chartex" xmlns:cx7="http://schemas.microsoft.com/office/drawing/2016/5/13/chartex" xmlns:cx8="http://schemas.microsoft.com/office/drawing/2016/5/14/chartex" xmlns:mc="http://schemas.openxmlformats.org/markup-compatibility/2006" xmlns:aink="http://schemas.microsoft.com/office/drawing/2016/ink" xmlns:am3d="http://schemas.microsoft.com/office/drawing/2017/model3d" xmlns:o="urn:schemas-microsoft-com:office:office" xmlns:r="http://schemas.openxmlformats.org/officeDocument/2006/relationships" xmlns:m="http://schemas.openxmlformats.org/officeDocument/2006/math" xmlns:v="urn:schemas-microsoft-com:vml" xmlns:wp14="http://schemas.microsoft.com/office/word/2010/wordprocessingDrawing" xmlns:wp="http://schemas.openxmlformats.org/drawingml/2006/wordprocessingDrawing" xmlns:w10="urn:schemas-microsoft-com:office:word" xmlns:w="http://schemas.openxmlformats.org/wordprocessingml/2006/main" xmlns:w14="http://schemas.microsoft.com/office/word/2010/wordml" xmlns:w15="http://schemas.microsoft.com/office/word/2012/wordml" xmlns:w16cex="http://schemas.microsoft.com/office/word/2018/wordml/cex" xmlns:w16cid="http://schemas.microsoft.com/office/word/2016/wordml/cid" xmlns:w16="http://schemas.microsoft.com/office/word/2018/wordml" xmlns:w16sdtdh="http://schemas.microsoft.com/office/word/2020/wordml/sdtdatahash" xmlns:w16se="http://schemas.microsoft.com/office/word/2015/wordml/symex" xmlns:wpg="http://schemas.microsoft.com/office/word/2010/wordprocessingGroup" xmlns:wpi="http://schemas.microsoft.com/office/word/2010/wordprocessingInk" xmlns:wne="http://schemas.microsoft.com/office/word/2006/wordml" xmlns:wps="http://schemas.microsoft.com/office/word/2010/wordprocessingShape" mc:Ignorable="w14 w15 w16se w16cid w16 w16cex w16sdtdh wp14">
   <w:abstractNum w:abstractNumId="0" w15:restartNumberingAfterBreak="0">
     <w:nsid w:val="1D643AC4"/>
     <w:multiLevelType w:val="hybridMultilevel"/>
@@ -5087,23 +5703,23 @@
       </w:rPr>
     </w:lvl>
   </w:abstractNum>
-  <w:num w:numId="1" w16cid:durableId="722825426">
+  <w:num w:numId="1">
     <w:abstractNumId w:val="3"/>
   </w:num>
-  <w:num w:numId="2" w16cid:durableId="758795199">
+  <w:num w:numId="2">
     <w:abstractNumId w:val="2"/>
   </w:num>
-  <w:num w:numId="3" w16cid:durableId="1606036640">
+  <w:num w:numId="3">
     <w:abstractNumId w:val="0"/>
   </w:num>
-  <w:num w:numId="4" w16cid:durableId="415518641">
+  <w:num w:numId="4">
     <w:abstractNumId w:val="1"/>
   </w:num>
 </w:numbering>
 </file>
 
 <file path=word/styles.xml><?xml version="1.0" encoding="utf-8"?>
-<w:styles xmlns:mc="http://schemas.openxmlformats.org/markup-compatibility/2006" xmlns:r="http://schemas.openxmlformats.org/officeDocument/2006/relationships" xmlns:w="http://schemas.openxmlformats.org/wordprocessingml/2006/main" xmlns:w14="http://schemas.microsoft.com/office/word/2010/wordml" xmlns:w15="http://schemas.microsoft.com/office/word/2012/wordml" xmlns:w16cex="http://schemas.microsoft.com/office/word/2018/wordml/cex" xmlns:w16cid="http://schemas.microsoft.com/office/word/2016/wordml/cid" xmlns:w16="http://schemas.microsoft.com/office/word/2018/wordml" xmlns:w16du="http://schemas.microsoft.com/office/word/2023/wordml/word16du" xmlns:w16sdtdh="http://schemas.microsoft.com/office/word/2020/wordml/sdtdatahash" xmlns:w16se="http://schemas.microsoft.com/office/word/2015/wordml/symex" mc:Ignorable="w14 w15 w16se w16cid w16 w16cex w16sdtdh w16du">
+<w:styles xmlns:mc="http://schemas.openxmlformats.org/markup-compatibility/2006" xmlns:r="http://schemas.openxmlformats.org/officeDocument/2006/relationships" xmlns:w="http://schemas.openxmlformats.org/wordprocessingml/2006/main" xmlns:w14="http://schemas.microsoft.com/office/word/2010/wordml" xmlns:w15="http://schemas.microsoft.com/office/word/2012/wordml" xmlns:w16cex="http://schemas.microsoft.com/office/word/2018/wordml/cex" xmlns:w16cid="http://schemas.microsoft.com/office/word/2016/wordml/cid" xmlns:w16="http://schemas.microsoft.com/office/word/2018/wordml" xmlns:w16sdtdh="http://schemas.microsoft.com/office/word/2020/wordml/sdtdatahash" xmlns:w16se="http://schemas.microsoft.com/office/word/2015/wordml/symex" mc:Ignorable="w14 w15 w16se w16cid w16 w16cex w16sdtdh">
   <w:docDefaults>
     <w:rPrDefault>
       <w:rPr>
@@ -5576,6 +6192,7 @@
   <w:style w:type="character" w:default="1" w:styleId="a0">
     <w:name w:val="Default Paragraph Font"/>
     <w:uiPriority w:val="1"/>
+    <w:semiHidden/>
     <w:unhideWhenUsed/>
   </w:style>
   <w:style w:type="table" w:default="1" w:styleId="a1">
@@ -5636,6 +6253,62 @@
     <w:rPr>
       <w:color w:val="666666"/>
     </w:rPr>
+  </w:style>
+  <w:style w:type="paragraph" w:styleId="a4">
+    <w:name w:val="header"/>
+    <w:basedOn w:val="a"/>
+    <w:link w:val="a5"/>
+    <w:uiPriority w:val="99"/>
+    <w:unhideWhenUsed/>
+    <w:rsid w:val="00D06B3F"/>
+    <w:pPr>
+      <w:pBdr>
+        <w:bottom w:val="single" w:sz="6" w:space="1" w:color="auto"/>
+      </w:pBdr>
+      <w:tabs>
+        <w:tab w:val="center" w:pos="4153"/>
+        <w:tab w:val="right" w:pos="8306"/>
+      </w:tabs>
+      <w:snapToGrid w:val="0"/>
+      <w:spacing w:line="240" w:lineRule="auto"/>
+      <w:jc w:val="center"/>
+    </w:pPr>
+    <w:rPr>
+      <w:sz w:val="18"/>
+      <w:szCs w:val="18"/>
+    </w:rPr>
+  </w:style>
+  <w:style w:type="character" w:customStyle="1" w:styleId="a5">
+    <w:name w:val="页眉 字符"/>
+    <w:basedOn w:val="a0"/>
+    <w:link w:val="a4"/>
+    <w:uiPriority w:val="99"/>
+    <w:rsid w:val="00D06B3F"/>
+    <w:rPr>
+      <w:rFonts w:ascii="宋体" w:eastAsia="宋体" w:hAnsi="宋体" w:cs="宋体"/>
+      <w:color w:val="000000"/>
+      <w:sz w:val="18"/>
+      <w:szCs w:val="18"/>
+    </w:rPr>
+  </w:style>
+  <w:style w:type="table" w:styleId="a6">
+    <w:name w:val="Table Grid"/>
+    <w:basedOn w:val="a1"/>
+    <w:uiPriority w:val="39"/>
+    <w:rsid w:val="00D06B3F"/>
+    <w:pPr>
+      <w:spacing w:after="0" w:line="240" w:lineRule="auto"/>
+    </w:pPr>
+    <w:tblPr>
+      <w:tblBorders>
+        <w:top w:val="single" w:sz="4" w:space="0" w:color="auto"/>
+        <w:left w:val="single" w:sz="4" w:space="0" w:color="auto"/>
+        <w:bottom w:val="single" w:sz="4" w:space="0" w:color="auto"/>
+        <w:right w:val="single" w:sz="4" w:space="0" w:color="auto"/>
+        <w:insideH w:val="single" w:sz="4" w:space="0" w:color="auto"/>
+        <w:insideV w:val="single" w:sz="4" w:space="0" w:color="auto"/>
+      </w:tblBorders>
+    </w:tblPr>
   </w:style>
 </w:styles>
 </file>

</xml_diff>